<commit_message>
changes in instruction manual
changes in instruction manual
</commit_message>
<xml_diff>
--- a/InstructionManual.docx
+++ b/InstructionManual.docx
@@ -308,76 +308,15 @@
         </w:rPr>
       </w:pPr>
     </w:p>
-    <w:p>
-      <w:pPr>
-        <w:jc w:val="center"/>
-        <w:rPr>
-          <w:rFonts w:cstheme="minorHAnsi"/>
-          <w:color w:val="000000" w:themeColor="text1"/>
-          <w:sz w:val="24"/>
-          <w:szCs w:val="24"/>
-        </w:rPr>
-      </w:pPr>
-    </w:p>
-    <w:p>
-      <w:pPr>
-        <w:jc w:val="center"/>
-        <w:rPr>
-          <w:rFonts w:cstheme="minorHAnsi"/>
-          <w:color w:val="000000" w:themeColor="text1"/>
-          <w:sz w:val="24"/>
-          <w:szCs w:val="24"/>
-        </w:rPr>
-      </w:pPr>
-    </w:p>
-    <w:p>
-      <w:pPr>
-        <w:jc w:val="center"/>
-        <w:rPr>
-          <w:rFonts w:cstheme="minorHAnsi"/>
-          <w:color w:val="000000" w:themeColor="text1"/>
-          <w:sz w:val="24"/>
-          <w:szCs w:val="24"/>
-        </w:rPr>
-      </w:pPr>
-    </w:p>
-    <w:p>
-      <w:pPr>
-        <w:jc w:val="center"/>
-        <w:rPr>
-          <w:rFonts w:cstheme="minorHAnsi"/>
-          <w:color w:val="000000" w:themeColor="text1"/>
-          <w:sz w:val="24"/>
-          <w:szCs w:val="24"/>
-        </w:rPr>
-      </w:pPr>
-    </w:p>
-    <w:p>
-      <w:pPr>
-        <w:jc w:val="center"/>
-        <w:rPr>
-          <w:rFonts w:cstheme="minorHAnsi"/>
-          <w:color w:val="000000" w:themeColor="text1"/>
-          <w:sz w:val="24"/>
-          <w:szCs w:val="24"/>
-        </w:rPr>
-      </w:pPr>
-    </w:p>
-    <w:p>
-      <w:pPr>
-        <w:jc w:val="center"/>
-        <w:rPr>
-          <w:rFonts w:cstheme="minorHAnsi"/>
-          <w:color w:val="000000" w:themeColor="text1"/>
-          <w:sz w:val="24"/>
-          <w:szCs w:val="24"/>
-        </w:rPr>
-      </w:pPr>
-    </w:p>
     <w:sdt>
       <w:sdtPr>
         <w:rPr>
-          <w:color w:val="000000" w:themeColor="text1"/>
+          <w:rFonts w:asciiTheme="minorHAnsi" w:eastAsiaTheme="minorEastAsia" w:hAnsiTheme="minorHAnsi" w:cstheme="minorBidi"/>
+          <w:b w:val="0"/>
+          <w:bCs w:val="0"/>
+          <w:color w:val="000000" w:themeColor="text1"/>
+          <w:sz w:val="22"/>
+          <w:szCs w:val="22"/>
         </w:rPr>
         <w:id w:val="16914532"/>
         <w:docPartObj>
@@ -385,15 +324,6 @@
           <w:docPartUnique/>
         </w:docPartObj>
       </w:sdtPr>
-      <w:sdtEndPr>
-        <w:rPr>
-          <w:rFonts w:asciiTheme="minorHAnsi" w:eastAsiaTheme="minorEastAsia" w:hAnsiTheme="minorHAnsi" w:cstheme="minorBidi"/>
-          <w:b w:val="0"/>
-          <w:bCs w:val="0"/>
-          <w:sz w:val="22"/>
-          <w:szCs w:val="22"/>
-        </w:rPr>
-      </w:sdtEndPr>
       <w:sdtContent>
         <w:p>
           <w:pPr>
@@ -414,7 +344,6 @@
           <w:pPr>
             <w:pStyle w:val="TOC1"/>
             <w:tabs>
-              <w:tab w:val="left" w:pos="440"/>
               <w:tab w:val="right" w:leader="dot" w:pos="9350"/>
             </w:tabs>
             <w:rPr>
@@ -439,36 +368,23 @@
             </w:rPr>
             <w:fldChar w:fldCharType="separate"/>
           </w:r>
-          <w:hyperlink w:anchor="_Toc125047462" w:history="1">
+          <w:hyperlink w:anchor="_Toc125049046" w:history="1">
             <w:r>
               <w:rPr>
                 <w:rStyle w:val="Hyperlink"/>
                 <w:noProof/>
               </w:rPr>
-              <w:t>1.</w:t>
-            </w:r>
-            <w:r>
-              <w:rPr>
-                <w:noProof/>
+              <w:t>Description:</w:t>
+            </w:r>
+            <w:r>
+              <w:rPr>
+                <w:noProof/>
+                <w:webHidden/>
               </w:rPr>
               <w:tab/>
             </w:r>
             <w:r>
               <w:rPr>
-                <w:rStyle w:val="Hyperlink"/>
-                <w:noProof/>
-              </w:rPr>
-              <w:t>Description</w:t>
-            </w:r>
-            <w:r>
-              <w:rPr>
-                <w:noProof/>
-                <w:webHidden/>
-              </w:rPr>
-              <w:tab/>
-            </w:r>
-            <w:r>
-              <w:rPr>
                 <w:noProof/>
                 <w:webHidden/>
               </w:rPr>
@@ -479,7 +395,7 @@
                 <w:noProof/>
                 <w:webHidden/>
               </w:rPr>
-              <w:instrText xml:space="preserve"> PAGEREF _Toc125047462 \h </w:instrText>
+              <w:instrText xml:space="preserve"> PAGEREF _Toc125049046 \h </w:instrText>
             </w:r>
             <w:r>
               <w:rPr>
@@ -499,7 +415,7 @@
                 <w:noProof/>
                 <w:webHidden/>
               </w:rPr>
-              <w:t>3</w:t>
+              <w:t>2</w:t>
             </w:r>
             <w:r>
               <w:rPr>
@@ -514,43 +430,29 @@
           <w:pPr>
             <w:pStyle w:val="TOC1"/>
             <w:tabs>
-              <w:tab w:val="left" w:pos="440"/>
               <w:tab w:val="right" w:leader="dot" w:pos="9350"/>
             </w:tabs>
             <w:rPr>
               <w:noProof/>
             </w:rPr>
           </w:pPr>
-          <w:hyperlink w:anchor="_Toc125047463" w:history="1">
+          <w:hyperlink w:anchor="_Toc125049047" w:history="1">
             <w:r>
               <w:rPr>
                 <w:rStyle w:val="Hyperlink"/>
                 <w:noProof/>
               </w:rPr>
-              <w:t>2.</w:t>
-            </w:r>
-            <w:r>
-              <w:rPr>
-                <w:noProof/>
+              <w:t>Manual Testing:</w:t>
+            </w:r>
+            <w:r>
+              <w:rPr>
+                <w:noProof/>
+                <w:webHidden/>
               </w:rPr>
               <w:tab/>
             </w:r>
             <w:r>
               <w:rPr>
-                <w:rStyle w:val="Hyperlink"/>
-                <w:noProof/>
-              </w:rPr>
-              <w:t>User Manual</w:t>
-            </w:r>
-            <w:r>
-              <w:rPr>
-                <w:noProof/>
-                <w:webHidden/>
-              </w:rPr>
-              <w:tab/>
-            </w:r>
-            <w:r>
-              <w:rPr>
                 <w:noProof/>
                 <w:webHidden/>
               </w:rPr>
@@ -561,7 +463,7 @@
                 <w:noProof/>
                 <w:webHidden/>
               </w:rPr>
-              <w:instrText xml:space="preserve"> PAGEREF _Toc125047463 \h </w:instrText>
+              <w:instrText xml:space="preserve"> PAGEREF _Toc125049047 \h </w:instrText>
             </w:r>
             <w:r>
               <w:rPr>
@@ -596,43 +498,29 @@
           <w:pPr>
             <w:pStyle w:val="TOC2"/>
             <w:tabs>
-              <w:tab w:val="left" w:pos="660"/>
               <w:tab w:val="right" w:leader="dot" w:pos="9350"/>
             </w:tabs>
             <w:rPr>
               <w:noProof/>
             </w:rPr>
           </w:pPr>
-          <w:hyperlink w:anchor="_Toc125047464" w:history="1">
+          <w:hyperlink w:anchor="_Toc125049048" w:history="1">
             <w:r>
               <w:rPr>
                 <w:rStyle w:val="Hyperlink"/>
                 <w:noProof/>
               </w:rPr>
-              <w:t>1.</w:t>
-            </w:r>
-            <w:r>
-              <w:rPr>
-                <w:noProof/>
+              <w:t>Step 1: Get Room Size (Wired Room)</w:t>
+            </w:r>
+            <w:r>
+              <w:rPr>
+                <w:noProof/>
+                <w:webHidden/>
               </w:rPr>
               <w:tab/>
             </w:r>
             <w:r>
               <w:rPr>
-                <w:rStyle w:val="Hyperlink"/>
-                <w:noProof/>
-              </w:rPr>
-              <w:t>Step 1 : Get Room Size (Wired Room)</w:t>
-            </w:r>
-            <w:r>
-              <w:rPr>
-                <w:noProof/>
-                <w:webHidden/>
-              </w:rPr>
-              <w:tab/>
-            </w:r>
-            <w:r>
-              <w:rPr>
                 <w:noProof/>
                 <w:webHidden/>
               </w:rPr>
@@ -643,7 +531,7 @@
                 <w:noProof/>
                 <w:webHidden/>
               </w:rPr>
-              <w:instrText xml:space="preserve"> PAGEREF _Toc125047464 \h </w:instrText>
+              <w:instrText xml:space="preserve"> PAGEREF _Toc125049048 \h </w:instrText>
             </w:r>
             <w:r>
               <w:rPr>
@@ -684,13 +572,13 @@
               <w:noProof/>
             </w:rPr>
           </w:pPr>
-          <w:hyperlink w:anchor="_Toc125047465" w:history="1">
+          <w:hyperlink w:anchor="_Toc125049049" w:history="1">
             <w:r>
               <w:rPr>
                 <w:rStyle w:val="Hyperlink"/>
                 <w:noProof/>
               </w:rPr>
-              <w:t>Screen Shot:</w:t>
+              <w:t>Screenshot:</w:t>
             </w:r>
             <w:r>
               <w:rPr>
@@ -711,7 +599,7 @@
                 <w:noProof/>
                 <w:webHidden/>
               </w:rPr>
-              <w:instrText xml:space="preserve"> PAGEREF _Toc125047465 \h </w:instrText>
+              <w:instrText xml:space="preserve"> PAGEREF _Toc125049049 \h </w:instrText>
             </w:r>
             <w:r>
               <w:rPr>
@@ -746,43 +634,29 @@
           <w:pPr>
             <w:pStyle w:val="TOC2"/>
             <w:tabs>
-              <w:tab w:val="left" w:pos="660"/>
               <w:tab w:val="right" w:leader="dot" w:pos="9350"/>
             </w:tabs>
             <w:rPr>
               <w:noProof/>
             </w:rPr>
           </w:pPr>
-          <w:hyperlink w:anchor="_Toc125047466" w:history="1">
+          <w:hyperlink w:anchor="_Toc125049050" w:history="1">
             <w:r>
               <w:rPr>
                 <w:rStyle w:val="Hyperlink"/>
                 <w:noProof/>
               </w:rPr>
-              <w:t>2.</w:t>
-            </w:r>
-            <w:r>
-              <w:rPr>
-                <w:noProof/>
+              <w:t>Step 2: Input Robot Program instruction</w:t>
+            </w:r>
+            <w:r>
+              <w:rPr>
+                <w:noProof/>
+                <w:webHidden/>
               </w:rPr>
               <w:tab/>
             </w:r>
             <w:r>
               <w:rPr>
-                <w:rStyle w:val="Hyperlink"/>
-                <w:noProof/>
-              </w:rPr>
-              <w:t>Step 2 Input Robot Program instruction</w:t>
-            </w:r>
-            <w:r>
-              <w:rPr>
-                <w:noProof/>
-                <w:webHidden/>
-              </w:rPr>
-              <w:tab/>
-            </w:r>
-            <w:r>
-              <w:rPr>
                 <w:noProof/>
                 <w:webHidden/>
               </w:rPr>
@@ -793,7 +667,7 @@
                 <w:noProof/>
                 <w:webHidden/>
               </w:rPr>
-              <w:instrText xml:space="preserve"> PAGEREF _Toc125047466 \h </w:instrText>
+              <w:instrText xml:space="preserve"> PAGEREF _Toc125049050 \h </w:instrText>
             </w:r>
             <w:r>
               <w:rPr>
@@ -834,7 +708,7 @@
               <w:noProof/>
             </w:rPr>
           </w:pPr>
-          <w:hyperlink w:anchor="_Toc125047467" w:history="1">
+          <w:hyperlink w:anchor="_Toc125049051" w:history="1">
             <w:r>
               <w:rPr>
                 <w:rStyle w:val="Hyperlink"/>
@@ -861,7 +735,7 @@
                 <w:noProof/>
                 <w:webHidden/>
               </w:rPr>
-              <w:instrText xml:space="preserve"> PAGEREF _Toc125047467 \h </w:instrText>
+              <w:instrText xml:space="preserve"> PAGEREF _Toc125049051 \h </w:instrText>
             </w:r>
             <w:r>
               <w:rPr>
@@ -881,7 +755,7 @@
                 <w:noProof/>
                 <w:webHidden/>
               </w:rPr>
-              <w:t>4</w:t>
+              <w:t>3</w:t>
             </w:r>
             <w:r>
               <w:rPr>
@@ -896,43 +770,29 @@
           <w:pPr>
             <w:pStyle w:val="TOC2"/>
             <w:tabs>
-              <w:tab w:val="left" w:pos="660"/>
               <w:tab w:val="right" w:leader="dot" w:pos="9350"/>
             </w:tabs>
             <w:rPr>
               <w:noProof/>
             </w:rPr>
           </w:pPr>
-          <w:hyperlink w:anchor="_Toc125047468" w:history="1">
+          <w:hyperlink w:anchor="_Toc125049052" w:history="1">
             <w:r>
               <w:rPr>
                 <w:rStyle w:val="Hyperlink"/>
                 <w:noProof/>
               </w:rPr>
-              <w:t>3.</w:t>
-            </w:r>
-            <w:r>
-              <w:rPr>
-                <w:noProof/>
+              <w:t>Step 3: Input Robot Direction Input</w:t>
+            </w:r>
+            <w:r>
+              <w:rPr>
+                <w:noProof/>
+                <w:webHidden/>
               </w:rPr>
               <w:tab/>
             </w:r>
             <w:r>
               <w:rPr>
-                <w:rStyle w:val="Hyperlink"/>
-                <w:noProof/>
-              </w:rPr>
-              <w:t>Step 3 Input Robot Direction Input</w:t>
-            </w:r>
-            <w:r>
-              <w:rPr>
-                <w:noProof/>
-                <w:webHidden/>
-              </w:rPr>
-              <w:tab/>
-            </w:r>
-            <w:r>
-              <w:rPr>
                 <w:noProof/>
                 <w:webHidden/>
               </w:rPr>
@@ -943,7 +803,7 @@
                 <w:noProof/>
                 <w:webHidden/>
               </w:rPr>
-              <w:instrText xml:space="preserve"> PAGEREF _Toc125047468 \h </w:instrText>
+              <w:instrText xml:space="preserve"> PAGEREF _Toc125049052 \h </w:instrText>
             </w:r>
             <w:r>
               <w:rPr>
@@ -963,7 +823,7 @@
                 <w:noProof/>
                 <w:webHidden/>
               </w:rPr>
-              <w:t>4</w:t>
+              <w:t>3</w:t>
             </w:r>
             <w:r>
               <w:rPr>
@@ -984,7 +844,7 @@
               <w:noProof/>
             </w:rPr>
           </w:pPr>
-          <w:hyperlink w:anchor="_Toc125047469" w:history="1">
+          <w:hyperlink w:anchor="_Toc125049053" w:history="1">
             <w:r>
               <w:rPr>
                 <w:rStyle w:val="Hyperlink"/>
@@ -1011,7 +871,7 @@
                 <w:noProof/>
                 <w:webHidden/>
               </w:rPr>
-              <w:instrText xml:space="preserve"> PAGEREF _Toc125047469 \h </w:instrText>
+              <w:instrText xml:space="preserve"> PAGEREF _Toc125049053 \h </w:instrText>
             </w:r>
             <w:r>
               <w:rPr>
@@ -1031,7 +891,7 @@
                 <w:noProof/>
                 <w:webHidden/>
               </w:rPr>
-              <w:t>4</w:t>
+              <w:t>3</w:t>
             </w:r>
             <w:r>
               <w:rPr>
@@ -1046,43 +906,29 @@
           <w:pPr>
             <w:pStyle w:val="TOC2"/>
             <w:tabs>
-              <w:tab w:val="left" w:pos="660"/>
               <w:tab w:val="right" w:leader="dot" w:pos="9350"/>
             </w:tabs>
             <w:rPr>
               <w:noProof/>
             </w:rPr>
           </w:pPr>
-          <w:hyperlink w:anchor="_Toc125047470" w:history="1">
+          <w:hyperlink w:anchor="_Toc125049054" w:history="1">
             <w:r>
               <w:rPr>
                 <w:rStyle w:val="Hyperlink"/>
                 <w:noProof/>
               </w:rPr>
-              <w:t>4.</w:t>
-            </w:r>
-            <w:r>
-              <w:rPr>
-                <w:noProof/>
+              <w:t>Step 4: Robot Command Execution</w:t>
+            </w:r>
+            <w:r>
+              <w:rPr>
+                <w:noProof/>
+                <w:webHidden/>
               </w:rPr>
               <w:tab/>
             </w:r>
             <w:r>
               <w:rPr>
-                <w:rStyle w:val="Hyperlink"/>
-                <w:noProof/>
-              </w:rPr>
-              <w:t>Step 4 Robot Command Execution</w:t>
-            </w:r>
-            <w:r>
-              <w:rPr>
-                <w:noProof/>
-                <w:webHidden/>
-              </w:rPr>
-              <w:tab/>
-            </w:r>
-            <w:r>
-              <w:rPr>
                 <w:noProof/>
                 <w:webHidden/>
               </w:rPr>
@@ -1093,7 +939,7 @@
                 <w:noProof/>
                 <w:webHidden/>
               </w:rPr>
-              <w:instrText xml:space="preserve"> PAGEREF _Toc125047470 \h </w:instrText>
+              <w:instrText xml:space="preserve"> PAGEREF _Toc125049054 \h </w:instrText>
             </w:r>
             <w:r>
               <w:rPr>
@@ -1134,7 +980,7 @@
               <w:noProof/>
             </w:rPr>
           </w:pPr>
-          <w:hyperlink w:anchor="_Toc125047471" w:history="1">
+          <w:hyperlink w:anchor="_Toc125049055" w:history="1">
             <w:r>
               <w:rPr>
                 <w:rStyle w:val="Hyperlink"/>
@@ -1161,7 +1007,7 @@
                 <w:noProof/>
                 <w:webHidden/>
               </w:rPr>
-              <w:instrText xml:space="preserve"> PAGEREF _Toc125047471 \h </w:instrText>
+              <w:instrText xml:space="preserve"> PAGEREF _Toc125049055 \h </w:instrText>
             </w:r>
             <w:r>
               <w:rPr>
@@ -1196,43 +1042,29 @@
           <w:pPr>
             <w:pStyle w:val="TOC1"/>
             <w:tabs>
-              <w:tab w:val="left" w:pos="440"/>
               <w:tab w:val="right" w:leader="dot" w:pos="9350"/>
             </w:tabs>
             <w:rPr>
               <w:noProof/>
             </w:rPr>
           </w:pPr>
-          <w:hyperlink w:anchor="_Toc125047472" w:history="1">
+          <w:hyperlink w:anchor="_Toc125049056" w:history="1">
             <w:r>
               <w:rPr>
                 <w:rStyle w:val="Hyperlink"/>
                 <w:noProof/>
               </w:rPr>
-              <w:t>5.</w:t>
-            </w:r>
-            <w:r>
-              <w:rPr>
-                <w:noProof/>
+              <w:t>Program Execution:</w:t>
+            </w:r>
+            <w:r>
+              <w:rPr>
+                <w:noProof/>
+                <w:webHidden/>
               </w:rPr>
               <w:tab/>
             </w:r>
             <w:r>
               <w:rPr>
-                <w:rStyle w:val="Hyperlink"/>
-                <w:noProof/>
-              </w:rPr>
-              <w:t>Program Execution:</w:t>
-            </w:r>
-            <w:r>
-              <w:rPr>
-                <w:noProof/>
-                <w:webHidden/>
-              </w:rPr>
-              <w:tab/>
-            </w:r>
-            <w:r>
-              <w:rPr>
                 <w:noProof/>
                 <w:webHidden/>
               </w:rPr>
@@ -1243,7 +1075,7 @@
                 <w:noProof/>
                 <w:webHidden/>
               </w:rPr>
-              <w:instrText xml:space="preserve"> PAGEREF _Toc125047472 \h </w:instrText>
+              <w:instrText xml:space="preserve"> PAGEREF _Toc125049056 \h </w:instrText>
             </w:r>
             <w:r>
               <w:rPr>
@@ -1263,7 +1095,7 @@
                 <w:noProof/>
                 <w:webHidden/>
               </w:rPr>
-              <w:t>5</w:t>
+              <w:t>4</w:t>
             </w:r>
             <w:r>
               <w:rPr>
@@ -1284,7 +1116,7 @@
               <w:noProof/>
             </w:rPr>
           </w:pPr>
-          <w:hyperlink w:anchor="_Toc125047473" w:history="1">
+          <w:hyperlink w:anchor="_Toc125049057" w:history="1">
             <w:r>
               <w:rPr>
                 <w:rStyle w:val="Hyperlink"/>
@@ -1311,7 +1143,7 @@
                 <w:noProof/>
                 <w:webHidden/>
               </w:rPr>
-              <w:instrText xml:space="preserve"> PAGEREF _Toc125047473 \h </w:instrText>
+              <w:instrText xml:space="preserve"> PAGEREF _Toc125049057 \h </w:instrText>
             </w:r>
             <w:r>
               <w:rPr>
@@ -1331,7 +1163,7 @@
                 <w:noProof/>
                 <w:webHidden/>
               </w:rPr>
-              <w:t>5</w:t>
+              <w:t>4</w:t>
             </w:r>
             <w:r>
               <w:rPr>
@@ -1352,7 +1184,7 @@
               <w:noProof/>
             </w:rPr>
           </w:pPr>
-          <w:hyperlink w:anchor="_Toc125047474" w:history="1">
+          <w:hyperlink w:anchor="_Toc125049058" w:history="1">
             <w:r>
               <w:rPr>
                 <w:rStyle w:val="Hyperlink"/>
@@ -1379,7 +1211,7 @@
                 <w:noProof/>
                 <w:webHidden/>
               </w:rPr>
-              <w:instrText xml:space="preserve"> PAGEREF _Toc125047474 \h </w:instrText>
+              <w:instrText xml:space="preserve"> PAGEREF _Toc125049058 \h </w:instrText>
             </w:r>
             <w:r>
               <w:rPr>
@@ -1420,7 +1252,7 @@
               <w:noProof/>
             </w:rPr>
           </w:pPr>
-          <w:hyperlink w:anchor="_Toc125047475" w:history="1">
+          <w:hyperlink w:anchor="_Toc125049059" w:history="1">
             <w:r>
               <w:rPr>
                 <w:rStyle w:val="Hyperlink"/>
@@ -1447,7 +1279,75 @@
                 <w:noProof/>
                 <w:webHidden/>
               </w:rPr>
-              <w:instrText xml:space="preserve"> PAGEREF _Toc125047475 \h </w:instrText>
+              <w:instrText xml:space="preserve"> PAGEREF _Toc125049059 \h </w:instrText>
+            </w:r>
+            <w:r>
+              <w:rPr>
+                <w:noProof/>
+                <w:webHidden/>
+              </w:rPr>
+            </w:r>
+            <w:r>
+              <w:rPr>
+                <w:noProof/>
+                <w:webHidden/>
+              </w:rPr>
+              <w:fldChar w:fldCharType="separate"/>
+            </w:r>
+            <w:r>
+              <w:rPr>
+                <w:noProof/>
+                <w:webHidden/>
+              </w:rPr>
+              <w:t>5</w:t>
+            </w:r>
+            <w:r>
+              <w:rPr>
+                <w:noProof/>
+                <w:webHidden/>
+              </w:rPr>
+              <w:fldChar w:fldCharType="end"/>
+            </w:r>
+          </w:hyperlink>
+        </w:p>
+        <w:p>
+          <w:pPr>
+            <w:pStyle w:val="TOC3"/>
+            <w:tabs>
+              <w:tab w:val="right" w:leader="dot" w:pos="9350"/>
+            </w:tabs>
+            <w:rPr>
+              <w:noProof/>
+            </w:rPr>
+          </w:pPr>
+          <w:hyperlink w:anchor="_Toc125049060" w:history="1">
+            <w:r>
+              <w:rPr>
+                <w:rStyle w:val="Hyperlink"/>
+                <w:noProof/>
+              </w:rPr>
+              <w:t>Result:</w:t>
+            </w:r>
+            <w:r>
+              <w:rPr>
+                <w:noProof/>
+                <w:webHidden/>
+              </w:rPr>
+              <w:tab/>
+            </w:r>
+            <w:r>
+              <w:rPr>
+                <w:noProof/>
+                <w:webHidden/>
+              </w:rPr>
+              <w:fldChar w:fldCharType="begin"/>
+            </w:r>
+            <w:r>
+              <w:rPr>
+                <w:noProof/>
+                <w:webHidden/>
+              </w:rPr>
+              <w:instrText xml:space="preserve"> PAGEREF _Toc125049060 \h </w:instrText>
             </w:r>
             <w:r>
               <w:rPr>
@@ -1488,13 +1388,13 @@
               <w:noProof/>
             </w:rPr>
           </w:pPr>
-          <w:hyperlink w:anchor="_Toc125047476" w:history="1">
+          <w:hyperlink w:anchor="_Toc125049061" w:history="1">
             <w:r>
               <w:rPr>
                 <w:rStyle w:val="Hyperlink"/>
                 <w:noProof/>
               </w:rPr>
-              <w:t>Result:</w:t>
+              <w:t>Test Case 2:</w:t>
             </w:r>
             <w:r>
               <w:rPr>
@@ -1515,7 +1415,7 @@
                 <w:noProof/>
                 <w:webHidden/>
               </w:rPr>
-              <w:instrText xml:space="preserve"> PAGEREF _Toc125047476 \h </w:instrText>
+              <w:instrText xml:space="preserve"> PAGEREF _Toc125049061 \h </w:instrText>
             </w:r>
             <w:r>
               <w:rPr>
@@ -1535,7 +1435,7 @@
                 <w:noProof/>
                 <w:webHidden/>
               </w:rPr>
-              <w:t>5</w:t>
+              <w:t>6</w:t>
             </w:r>
             <w:r>
               <w:rPr>
@@ -1556,13 +1456,27 @@
               <w:noProof/>
             </w:rPr>
           </w:pPr>
-          <w:hyperlink w:anchor="_Toc125047477" w:history="1">
+          <w:hyperlink w:anchor="_Toc125049062" w:history="1">
             <w:r>
               <w:rPr>
                 <w:rStyle w:val="Hyperlink"/>
                 <w:noProof/>
               </w:rPr>
-              <w:t>Test Case 2 :</w:t>
+              <w:t>Res</w:t>
+            </w:r>
+            <w:r>
+              <w:rPr>
+                <w:rStyle w:val="Hyperlink"/>
+                <w:noProof/>
+              </w:rPr>
+              <w:t>u</w:t>
+            </w:r>
+            <w:r>
+              <w:rPr>
+                <w:rStyle w:val="Hyperlink"/>
+                <w:noProof/>
+              </w:rPr>
+              <w:t>lt:</w:t>
             </w:r>
             <w:r>
               <w:rPr>
@@ -1583,7 +1497,7 @@
                 <w:noProof/>
                 <w:webHidden/>
               </w:rPr>
-              <w:instrText xml:space="preserve"> PAGEREF _Toc125047477 \h </w:instrText>
+              <w:instrText xml:space="preserve"> PAGEREF _Toc125049062 \h </w:instrText>
             </w:r>
             <w:r>
               <w:rPr>
@@ -1603,75 +1517,7 @@
                 <w:noProof/>
                 <w:webHidden/>
               </w:rPr>
-              <w:t>7</w:t>
-            </w:r>
-            <w:r>
-              <w:rPr>
-                <w:noProof/>
-                <w:webHidden/>
-              </w:rPr>
-              <w:fldChar w:fldCharType="end"/>
-            </w:r>
-          </w:hyperlink>
-        </w:p>
-        <w:p>
-          <w:pPr>
-            <w:pStyle w:val="TOC2"/>
-            <w:tabs>
-              <w:tab w:val="right" w:leader="dot" w:pos="9350"/>
-            </w:tabs>
-            <w:rPr>
-              <w:noProof/>
-            </w:rPr>
-          </w:pPr>
-          <w:hyperlink w:anchor="_Toc125047478" w:history="1">
-            <w:r>
-              <w:rPr>
-                <w:rStyle w:val="Hyperlink"/>
-                <w:noProof/>
-              </w:rPr>
-              <w:t>Result:</w:t>
-            </w:r>
-            <w:r>
-              <w:rPr>
-                <w:noProof/>
-                <w:webHidden/>
-              </w:rPr>
-              <w:tab/>
-            </w:r>
-            <w:r>
-              <w:rPr>
-                <w:noProof/>
-                <w:webHidden/>
-              </w:rPr>
-              <w:fldChar w:fldCharType="begin"/>
-            </w:r>
-            <w:r>
-              <w:rPr>
-                <w:noProof/>
-                <w:webHidden/>
-              </w:rPr>
-              <w:instrText xml:space="preserve"> PAGEREF _Toc125047478 \h </w:instrText>
-            </w:r>
-            <w:r>
-              <w:rPr>
-                <w:noProof/>
-                <w:webHidden/>
-              </w:rPr>
-            </w:r>
-            <w:r>
-              <w:rPr>
-                <w:noProof/>
-                <w:webHidden/>
-              </w:rPr>
-              <w:fldChar w:fldCharType="separate"/>
-            </w:r>
-            <w:r>
-              <w:rPr>
-                <w:noProof/>
-                <w:webHidden/>
-              </w:rPr>
-              <w:t>7</w:t>
+              <w:t>6</w:t>
             </w:r>
             <w:r>
               <w:rPr>
@@ -1755,14 +1601,14 @@
       <w:pPr>
         <w:pStyle w:val="Heading1"/>
       </w:pPr>
-      <w:bookmarkStart w:id="0" w:name="_Toc125047462"/>
+      <w:bookmarkStart w:id="0" w:name="_Toc125049046"/>
       <w:r>
         <w:t>Description</w:t>
       </w:r>
+      <w:r>
+        <w:t>:</w:t>
+      </w:r>
       <w:bookmarkEnd w:id="0"/>
-      <w:r>
-        <w:t>:</w:t>
-      </w:r>
     </w:p>
     <w:p>
       <w:pPr>
@@ -1833,6 +1679,7 @@
           <w:sz w:val="24"/>
           <w:szCs w:val="24"/>
         </w:rPr>
+        <w:lastRenderedPageBreak/>
         <w:t>System Analysis and design</w:t>
       </w:r>
     </w:p>
@@ -1912,26 +1759,26 @@
       <w:pPr>
         <w:pStyle w:val="Heading1"/>
       </w:pPr>
-      <w:bookmarkStart w:id="1" w:name="_Toc125047463"/>
+      <w:bookmarkStart w:id="1" w:name="_Toc125049047"/>
       <w:r>
         <w:t>Manual</w:t>
       </w:r>
+      <w:r>
+        <w:t xml:space="preserve"> </w:t>
+      </w:r>
+      <w:r>
+        <w:t>Testing</w:t>
+      </w:r>
+      <w:r>
+        <w:t>:</w:t>
+      </w:r>
       <w:bookmarkEnd w:id="1"/>
-      <w:r>
-        <w:t xml:space="preserve"> </w:t>
-      </w:r>
-      <w:r>
-        <w:t>Testing</w:t>
-      </w:r>
-      <w:r>
-        <w:t>:</w:t>
-      </w:r>
     </w:p>
     <w:p>
       <w:pPr>
         <w:pStyle w:val="Heading2"/>
       </w:pPr>
-      <w:bookmarkStart w:id="2" w:name="_Toc125047464"/>
+      <w:bookmarkStart w:id="2" w:name="_Toc125049048"/>
       <w:r>
         <w:t>Step 1</w:t>
       </w:r>
@@ -2020,7 +1867,7 @@
           <w:color w:val="000000" w:themeColor="text1"/>
         </w:rPr>
       </w:pPr>
-      <w:bookmarkStart w:id="3" w:name="_Toc125047465"/>
+      <w:bookmarkStart w:id="3" w:name="_Toc125049049"/>
       <w:r>
         <w:t>Screens</w:t>
       </w:r>
@@ -2115,7 +1962,7 @@
       <w:pPr>
         <w:pStyle w:val="Heading2"/>
       </w:pPr>
-      <w:bookmarkStart w:id="4" w:name="_Toc125047466"/>
+      <w:bookmarkStart w:id="4" w:name="_Toc125049050"/>
       <w:r>
         <w:t>Step 2</w:t>
       </w:r>
@@ -2224,9 +2071,8 @@
           <w:color w:val="000000" w:themeColor="text1"/>
         </w:rPr>
       </w:pPr>
-      <w:bookmarkStart w:id="5" w:name="_Toc125047467"/>
-      <w:r>
-        <w:lastRenderedPageBreak/>
+      <w:bookmarkStart w:id="5" w:name="_Toc125049051"/>
+      <w:r>
         <w:t>Screenshot</w:t>
       </w:r>
       <w:r>
@@ -2315,7 +2161,7 @@
       <w:pPr>
         <w:pStyle w:val="Heading2"/>
       </w:pPr>
-      <w:bookmarkStart w:id="6" w:name="_Toc125047468"/>
+      <w:bookmarkStart w:id="6" w:name="_Toc125049052"/>
       <w:r>
         <w:t>Step 3</w:t>
       </w:r>
@@ -2378,7 +2224,7 @@
       <w:pPr>
         <w:pStyle w:val="Heading3"/>
       </w:pPr>
-      <w:bookmarkStart w:id="7" w:name="_Toc125047469"/>
+      <w:bookmarkStart w:id="7" w:name="_Toc125049053"/>
       <w:r>
         <w:t>Screenshot</w:t>
       </w:r>
@@ -2464,7 +2310,7 @@
       <w:pPr>
         <w:pStyle w:val="Heading2"/>
       </w:pPr>
-      <w:bookmarkStart w:id="8" w:name="_Toc125047470"/>
+      <w:bookmarkStart w:id="8" w:name="_Toc125049054"/>
       <w:r>
         <w:t>Step 4</w:t>
       </w:r>
@@ -2527,7 +2373,7 @@
       <w:pPr>
         <w:pStyle w:val="Heading3"/>
       </w:pPr>
-      <w:bookmarkStart w:id="9" w:name="_Toc125047471"/>
+      <w:bookmarkStart w:id="9" w:name="_Toc125049055"/>
       <w:r>
         <w:t>Screenshot</w:t>
       </w:r>
@@ -2713,7 +2559,7 @@
       <w:pPr>
         <w:pStyle w:val="Heading1"/>
       </w:pPr>
-      <w:bookmarkStart w:id="10" w:name="_Toc125047472"/>
+      <w:bookmarkStart w:id="10" w:name="_Toc125049056"/>
       <w:r>
         <w:t>Program</w:t>
       </w:r>
@@ -2732,7 +2578,7 @@
       <w:pPr>
         <w:pStyle w:val="Heading2"/>
       </w:pPr>
-      <w:bookmarkStart w:id="11" w:name="_Toc125047473"/>
+      <w:bookmarkStart w:id="11" w:name="_Toc125049057"/>
       <w:r>
         <w:t>Execute from IDE:</w:t>
       </w:r>
@@ -2891,6 +2737,7 @@
           <w:sz w:val="24"/>
           <w:szCs w:val="24"/>
         </w:rPr>
+        <w:lastRenderedPageBreak/>
         <w:t>DemoRobot.java</w:t>
       </w:r>
     </w:p>
@@ -2997,7 +2844,7 @@
           <w:szCs w:val="24"/>
         </w:rPr>
       </w:pPr>
-      <w:bookmarkStart w:id="12" w:name="_Toc125047474"/>
+      <w:bookmarkStart w:id="12" w:name="_Toc125049058"/>
       <w:r>
         <w:t xml:space="preserve">Sample Result </w:t>
       </w:r>
@@ -3013,7 +2860,7 @@
           <w:szCs w:val="20"/>
         </w:rPr>
       </w:pPr>
-      <w:bookmarkStart w:id="13" w:name="_Toc125047475"/>
+      <w:bookmarkStart w:id="13" w:name="_Toc125049059"/>
       <w:r>
         <w:t>Test Case 1</w:t>
       </w:r>
@@ -3207,7 +3054,7 @@
           <w:szCs w:val="20"/>
         </w:rPr>
       </w:pPr>
-      <w:bookmarkStart w:id="14" w:name="_Toc125047476"/>
+      <w:bookmarkStart w:id="14" w:name="_Toc125049060"/>
       <w:r>
         <w:t>Result:</w:t>
       </w:r>
@@ -3345,7 +3192,424 @@
         <w:rPr>
           <w:color w:val="000000" w:themeColor="text1"/>
         </w:rPr>
+        <w:t xml:space="preserve">Command :[R] </w:t>
+      </w:r>
+    </w:p>
+    <w:p>
+      <w:pPr>
+        <w:pStyle w:val="NoSpacing"/>
+        <w:ind w:left="720"/>
+        <w:rPr>
+          <w:color w:val="000000" w:themeColor="text1"/>
+        </w:rPr>
+      </w:pPr>
+      <w:r>
+        <w:rPr>
+          <w:color w:val="000000" w:themeColor="text1"/>
+        </w:rPr>
+        <w:t xml:space="preserve">Old </w:t>
+      </w:r>
+      <w:r>
+        <w:rPr>
+          <w:color w:val="000000" w:themeColor="text1"/>
+        </w:rPr>
+        <w:t>Direction: [</w:t>
+      </w:r>
+      <w:r>
+        <w:rPr>
+          <w:color w:val="000000" w:themeColor="text1"/>
+        </w:rPr>
+        <w:t xml:space="preserve">NORTH] </w:t>
+      </w:r>
+    </w:p>
+    <w:p>
+      <w:pPr>
+        <w:pStyle w:val="NoSpacing"/>
+        <w:ind w:left="720"/>
+        <w:rPr>
+          <w:color w:val="000000" w:themeColor="text1"/>
+        </w:rPr>
+      </w:pPr>
+      <w:r>
+        <w:rPr>
+          <w:color w:val="000000" w:themeColor="text1"/>
+        </w:rPr>
+        <w:t xml:space="preserve">New Direction is :[EAST] </w:t>
+      </w:r>
+    </w:p>
+    <w:p>
+      <w:pPr>
+        <w:pStyle w:val="NoSpacing"/>
+        <w:ind w:left="720"/>
+        <w:rPr>
+          <w:color w:val="000000" w:themeColor="text1"/>
+        </w:rPr>
+      </w:pPr>
+      <w:r>
+        <w:rPr>
+          <w:color w:val="000000" w:themeColor="text1"/>
+        </w:rPr>
+        <w:t xml:space="preserve">x is :[1] </w:t>
+      </w:r>
+    </w:p>
+    <w:p>
+      <w:pPr>
+        <w:pStyle w:val="NoSpacing"/>
+        <w:ind w:left="720"/>
+        <w:rPr>
+          <w:color w:val="000000" w:themeColor="text1"/>
+        </w:rPr>
+      </w:pPr>
+      <w:r>
+        <w:rPr>
+          <w:color w:val="000000" w:themeColor="text1"/>
+        </w:rPr>
+        <w:t xml:space="preserve">y is :[2] </w:t>
+      </w:r>
+    </w:p>
+    <w:p>
+      <w:pPr>
+        <w:pStyle w:val="NoSpacing"/>
+        <w:ind w:left="720"/>
+        <w:rPr>
+          <w:color w:val="000000" w:themeColor="text1"/>
+        </w:rPr>
+      </w:pPr>
+      <w:r>
+        <w:rPr>
+          <w:color w:val="000000" w:themeColor="text1"/>
+        </w:rPr>
+        <w:t>-------------------------------------</w:t>
+      </w:r>
+    </w:p>
+    <w:p>
+      <w:pPr>
+        <w:pStyle w:val="NoSpacing"/>
+        <w:ind w:left="720"/>
+        <w:rPr>
+          <w:color w:val="000000" w:themeColor="text1"/>
+        </w:rPr>
+      </w:pPr>
+      <w:r>
+        <w:rPr>
+          <w:color w:val="000000" w:themeColor="text1"/>
+        </w:rPr>
+        <w:t xml:space="preserve">Command :[F] </w:t>
+      </w:r>
+    </w:p>
+    <w:p>
+      <w:pPr>
+        <w:pStyle w:val="NoSpacing"/>
+        <w:ind w:left="720"/>
+        <w:rPr>
+          <w:color w:val="000000" w:themeColor="text1"/>
+        </w:rPr>
+      </w:pPr>
+      <w:r>
+        <w:rPr>
+          <w:color w:val="000000" w:themeColor="text1"/>
+        </w:rPr>
+        <w:t xml:space="preserve">New Direction is :[EAST] </w:t>
+      </w:r>
+    </w:p>
+    <w:p>
+      <w:pPr>
+        <w:pStyle w:val="NoSpacing"/>
+        <w:ind w:left="720"/>
+        <w:rPr>
+          <w:color w:val="000000" w:themeColor="text1"/>
+        </w:rPr>
+      </w:pPr>
+      <w:r>
+        <w:rPr>
+          <w:color w:val="000000" w:themeColor="text1"/>
+        </w:rPr>
+        <w:t xml:space="preserve">X is :[2] </w:t>
+      </w:r>
+    </w:p>
+    <w:p>
+      <w:pPr>
+        <w:pStyle w:val="NoSpacing"/>
+        <w:ind w:left="720"/>
+        <w:rPr>
+          <w:color w:val="000000" w:themeColor="text1"/>
+        </w:rPr>
+      </w:pPr>
+      <w:r>
+        <w:rPr>
+          <w:color w:val="000000" w:themeColor="text1"/>
+        </w:rPr>
+        <w:t xml:space="preserve">Y is :[2] </w:t>
+      </w:r>
+    </w:p>
+    <w:p>
+      <w:pPr>
+        <w:pStyle w:val="NoSpacing"/>
+        <w:ind w:left="720"/>
+        <w:rPr>
+          <w:color w:val="000000" w:themeColor="text1"/>
+        </w:rPr>
+      </w:pPr>
+      <w:r>
+        <w:rPr>
+          <w:color w:val="000000" w:themeColor="text1"/>
+        </w:rPr>
+        <w:t>-------------------------------------</w:t>
+      </w:r>
+    </w:p>
+    <w:p>
+      <w:pPr>
+        <w:pStyle w:val="NoSpacing"/>
+        <w:ind w:left="720"/>
+        <w:rPr>
+          <w:color w:val="000000" w:themeColor="text1"/>
+        </w:rPr>
+      </w:pPr>
+      <w:r>
+        <w:rPr>
+          <w:color w:val="000000" w:themeColor="text1"/>
+        </w:rPr>
+        <w:t xml:space="preserve">Command :[R] </w:t>
+      </w:r>
+    </w:p>
+    <w:p>
+      <w:pPr>
+        <w:pStyle w:val="NoSpacing"/>
+        <w:ind w:left="720"/>
+        <w:rPr>
+          <w:color w:val="000000" w:themeColor="text1"/>
+        </w:rPr>
+      </w:pPr>
+      <w:r>
+        <w:rPr>
+          <w:color w:val="000000" w:themeColor="text1"/>
+        </w:rPr>
+        <w:t xml:space="preserve">Old Direction :[EAST] </w:t>
+      </w:r>
+    </w:p>
+    <w:p>
+      <w:pPr>
+        <w:pStyle w:val="NoSpacing"/>
+        <w:ind w:left="720"/>
+        <w:rPr>
+          <w:color w:val="000000" w:themeColor="text1"/>
+        </w:rPr>
+      </w:pPr>
+      <w:r>
+        <w:rPr>
+          <w:color w:val="000000" w:themeColor="text1"/>
+        </w:rPr>
+        <w:t xml:space="preserve">New Direction is :[SOUTH] </w:t>
+      </w:r>
+    </w:p>
+    <w:p>
+      <w:pPr>
+        <w:pStyle w:val="NoSpacing"/>
+        <w:ind w:left="720"/>
+        <w:rPr>
+          <w:color w:val="000000" w:themeColor="text1"/>
+        </w:rPr>
+      </w:pPr>
+      <w:r>
+        <w:rPr>
+          <w:color w:val="000000" w:themeColor="text1"/>
+        </w:rPr>
+        <w:t xml:space="preserve">x is :[2] </w:t>
+      </w:r>
+    </w:p>
+    <w:p>
+      <w:pPr>
+        <w:pStyle w:val="NoSpacing"/>
+        <w:ind w:left="720"/>
+        <w:rPr>
+          <w:color w:val="000000" w:themeColor="text1"/>
+        </w:rPr>
+      </w:pPr>
+      <w:r>
+        <w:rPr>
+          <w:color w:val="000000" w:themeColor="text1"/>
+        </w:rPr>
+        <w:t xml:space="preserve">y is :[2] </w:t>
+      </w:r>
+    </w:p>
+    <w:p>
+      <w:pPr>
+        <w:pStyle w:val="NoSpacing"/>
+        <w:ind w:left="720"/>
+        <w:rPr>
+          <w:color w:val="000000" w:themeColor="text1"/>
+        </w:rPr>
+      </w:pPr>
+      <w:r>
+        <w:rPr>
+          <w:color w:val="000000" w:themeColor="text1"/>
+        </w:rPr>
+        <w:t>-------------------------------------</w:t>
+      </w:r>
+    </w:p>
+    <w:p>
+      <w:pPr>
+        <w:pStyle w:val="NoSpacing"/>
+        <w:ind w:left="720"/>
+        <w:rPr>
+          <w:color w:val="000000" w:themeColor="text1"/>
+        </w:rPr>
+      </w:pPr>
+      <w:r>
+        <w:rPr>
+          <w:color w:val="000000" w:themeColor="text1"/>
+        </w:rPr>
+        <w:t xml:space="preserve">Command :[F] </w:t>
+      </w:r>
+    </w:p>
+    <w:p>
+      <w:pPr>
+        <w:pStyle w:val="NoSpacing"/>
+        <w:ind w:left="720"/>
+        <w:rPr>
+          <w:color w:val="000000" w:themeColor="text1"/>
+        </w:rPr>
+      </w:pPr>
+      <w:r>
+        <w:rPr>
+          <w:color w:val="000000" w:themeColor="text1"/>
+        </w:rPr>
         <w:lastRenderedPageBreak/>
+        <w:t xml:space="preserve">New Direction is :[SOUTH] </w:t>
+      </w:r>
+    </w:p>
+    <w:p>
+      <w:pPr>
+        <w:pStyle w:val="NoSpacing"/>
+        <w:ind w:left="720"/>
+        <w:rPr>
+          <w:color w:val="000000" w:themeColor="text1"/>
+        </w:rPr>
+      </w:pPr>
+      <w:r>
+        <w:rPr>
+          <w:color w:val="000000" w:themeColor="text1"/>
+        </w:rPr>
+        <w:t xml:space="preserve">X is :[2] </w:t>
+      </w:r>
+    </w:p>
+    <w:p>
+      <w:pPr>
+        <w:pStyle w:val="NoSpacing"/>
+        <w:ind w:left="720"/>
+        <w:rPr>
+          <w:color w:val="000000" w:themeColor="text1"/>
+        </w:rPr>
+      </w:pPr>
+      <w:r>
+        <w:rPr>
+          <w:color w:val="000000" w:themeColor="text1"/>
+        </w:rPr>
+        <w:t xml:space="preserve">Y is :[3] </w:t>
+      </w:r>
+    </w:p>
+    <w:p>
+      <w:pPr>
+        <w:pStyle w:val="NoSpacing"/>
+        <w:ind w:left="720"/>
+        <w:rPr>
+          <w:color w:val="000000" w:themeColor="text1"/>
+        </w:rPr>
+      </w:pPr>
+      <w:r>
+        <w:rPr>
+          <w:color w:val="000000" w:themeColor="text1"/>
+        </w:rPr>
+        <w:t>-------------------------------------</w:t>
+      </w:r>
+    </w:p>
+    <w:p>
+      <w:pPr>
+        <w:pStyle w:val="NoSpacing"/>
+        <w:ind w:left="720"/>
+        <w:rPr>
+          <w:color w:val="000000" w:themeColor="text1"/>
+        </w:rPr>
+      </w:pPr>
+      <w:r>
+        <w:rPr>
+          <w:color w:val="000000" w:themeColor="text1"/>
+        </w:rPr>
+        <w:t xml:space="preserve">Command :[F] </w:t>
+      </w:r>
+    </w:p>
+    <w:p>
+      <w:pPr>
+        <w:pStyle w:val="NoSpacing"/>
+        <w:ind w:left="720"/>
+        <w:rPr>
+          <w:color w:val="000000" w:themeColor="text1"/>
+        </w:rPr>
+      </w:pPr>
+      <w:r>
+        <w:rPr>
+          <w:color w:val="000000" w:themeColor="text1"/>
+        </w:rPr>
+        <w:t xml:space="preserve">New Direction is :[SOUTH] </w:t>
+      </w:r>
+    </w:p>
+    <w:p>
+      <w:pPr>
+        <w:pStyle w:val="NoSpacing"/>
+        <w:ind w:left="720"/>
+        <w:rPr>
+          <w:color w:val="000000" w:themeColor="text1"/>
+        </w:rPr>
+      </w:pPr>
+      <w:r>
+        <w:rPr>
+          <w:color w:val="000000" w:themeColor="text1"/>
+        </w:rPr>
+        <w:t xml:space="preserve">X is :[2] </w:t>
+      </w:r>
+    </w:p>
+    <w:p>
+      <w:pPr>
+        <w:pStyle w:val="NoSpacing"/>
+        <w:ind w:left="720"/>
+        <w:rPr>
+          <w:color w:val="000000" w:themeColor="text1"/>
+        </w:rPr>
+      </w:pPr>
+      <w:r>
+        <w:rPr>
+          <w:color w:val="000000" w:themeColor="text1"/>
+        </w:rPr>
+        <w:t xml:space="preserve">Y is :[4] </w:t>
+      </w:r>
+    </w:p>
+    <w:p>
+      <w:pPr>
+        <w:pStyle w:val="NoSpacing"/>
+        <w:ind w:left="720"/>
+        <w:rPr>
+          <w:color w:val="000000" w:themeColor="text1"/>
+        </w:rPr>
+      </w:pPr>
+      <w:r>
+        <w:rPr>
+          <w:color w:val="000000" w:themeColor="text1"/>
+        </w:rPr>
+        <w:t>-------------------------------------</w:t>
+      </w:r>
+    </w:p>
+    <w:p>
+      <w:pPr>
+        <w:pStyle w:val="NoSpacing"/>
+        <w:ind w:left="720"/>
+        <w:rPr>
+          <w:color w:val="000000" w:themeColor="text1"/>
+        </w:rPr>
+      </w:pPr>
+      <w:r>
+        <w:rPr>
+          <w:color w:val="000000" w:themeColor="text1"/>
+        </w:rPr>
         <w:t xml:space="preserve">Command :[R] </w:t>
       </w:r>
     </w:p>
@@ -3361,34 +3625,187 @@
         <w:rPr>
           <w:color w:val="000000" w:themeColor="text1"/>
         </w:rPr>
-        <w:t xml:space="preserve">Old </w:t>
-      </w:r>
-      <w:r>
-        <w:rPr>
-          <w:color w:val="000000" w:themeColor="text1"/>
-        </w:rPr>
-        <w:t>Direction: [</w:t>
-      </w:r>
-      <w:r>
-        <w:rPr>
-          <w:color w:val="000000" w:themeColor="text1"/>
-        </w:rPr>
-        <w:t xml:space="preserve">NORTH] </w:t>
-      </w:r>
-    </w:p>
-    <w:p>
-      <w:pPr>
-        <w:pStyle w:val="NoSpacing"/>
-        <w:ind w:left="720"/>
-        <w:rPr>
-          <w:color w:val="000000" w:themeColor="text1"/>
-        </w:rPr>
-      </w:pPr>
-      <w:r>
-        <w:rPr>
-          <w:color w:val="000000" w:themeColor="text1"/>
-        </w:rPr>
-        <w:t xml:space="preserve">New Direction is :[EAST] </w:t>
+        <w:t xml:space="preserve">Old Direction :[SOUTH] </w:t>
+      </w:r>
+    </w:p>
+    <w:p>
+      <w:pPr>
+        <w:pStyle w:val="NoSpacing"/>
+        <w:ind w:left="720"/>
+        <w:rPr>
+          <w:color w:val="000000" w:themeColor="text1"/>
+        </w:rPr>
+      </w:pPr>
+      <w:r>
+        <w:rPr>
+          <w:color w:val="000000" w:themeColor="text1"/>
+        </w:rPr>
+        <w:t xml:space="preserve">New Direction is :[WEST] </w:t>
+      </w:r>
+    </w:p>
+    <w:p>
+      <w:pPr>
+        <w:pStyle w:val="NoSpacing"/>
+        <w:ind w:left="720"/>
+        <w:rPr>
+          <w:color w:val="000000" w:themeColor="text1"/>
+        </w:rPr>
+      </w:pPr>
+      <w:r>
+        <w:rPr>
+          <w:color w:val="000000" w:themeColor="text1"/>
+        </w:rPr>
+        <w:t xml:space="preserve">x is :[2] </w:t>
+      </w:r>
+    </w:p>
+    <w:p>
+      <w:pPr>
+        <w:pStyle w:val="NoSpacing"/>
+        <w:ind w:left="720"/>
+        <w:rPr>
+          <w:color w:val="000000" w:themeColor="text1"/>
+        </w:rPr>
+      </w:pPr>
+      <w:r>
+        <w:rPr>
+          <w:color w:val="000000" w:themeColor="text1"/>
+        </w:rPr>
+        <w:t xml:space="preserve">y is :[4] </w:t>
+      </w:r>
+    </w:p>
+    <w:p>
+      <w:pPr>
+        <w:pStyle w:val="NoSpacing"/>
+        <w:ind w:left="720"/>
+        <w:rPr>
+          <w:color w:val="000000" w:themeColor="text1"/>
+        </w:rPr>
+      </w:pPr>
+      <w:r>
+        <w:rPr>
+          <w:color w:val="000000" w:themeColor="text1"/>
+        </w:rPr>
+        <w:t>-------------------------------------</w:t>
+      </w:r>
+    </w:p>
+    <w:p>
+      <w:pPr>
+        <w:pStyle w:val="NoSpacing"/>
+        <w:ind w:left="720"/>
+        <w:rPr>
+          <w:color w:val="000000" w:themeColor="text1"/>
+        </w:rPr>
+      </w:pPr>
+      <w:r>
+        <w:rPr>
+          <w:color w:val="000000" w:themeColor="text1"/>
+        </w:rPr>
+        <w:t xml:space="preserve">Command :[F] </w:t>
+      </w:r>
+    </w:p>
+    <w:p>
+      <w:pPr>
+        <w:pStyle w:val="NoSpacing"/>
+        <w:ind w:left="720"/>
+        <w:rPr>
+          <w:color w:val="000000" w:themeColor="text1"/>
+        </w:rPr>
+      </w:pPr>
+      <w:r>
+        <w:rPr>
+          <w:color w:val="000000" w:themeColor="text1"/>
+        </w:rPr>
+        <w:t xml:space="preserve">New Direction is :[WEST] </w:t>
+      </w:r>
+    </w:p>
+    <w:p>
+      <w:pPr>
+        <w:pStyle w:val="NoSpacing"/>
+        <w:ind w:left="720"/>
+        <w:rPr>
+          <w:color w:val="000000" w:themeColor="text1"/>
+        </w:rPr>
+      </w:pPr>
+      <w:r>
+        <w:rPr>
+          <w:color w:val="000000" w:themeColor="text1"/>
+        </w:rPr>
+        <w:t xml:space="preserve">X is :[1] </w:t>
+      </w:r>
+    </w:p>
+    <w:p>
+      <w:pPr>
+        <w:pStyle w:val="NoSpacing"/>
+        <w:ind w:left="720"/>
+        <w:rPr>
+          <w:color w:val="000000" w:themeColor="text1"/>
+        </w:rPr>
+      </w:pPr>
+      <w:r>
+        <w:rPr>
+          <w:color w:val="000000" w:themeColor="text1"/>
+        </w:rPr>
+        <w:t xml:space="preserve">Y is :[4] </w:t>
+      </w:r>
+    </w:p>
+    <w:p>
+      <w:pPr>
+        <w:pStyle w:val="NoSpacing"/>
+        <w:ind w:left="720"/>
+        <w:rPr>
+          <w:color w:val="000000" w:themeColor="text1"/>
+        </w:rPr>
+      </w:pPr>
+      <w:r>
+        <w:rPr>
+          <w:color w:val="000000" w:themeColor="text1"/>
+        </w:rPr>
+        <w:t>-------------------------------------</w:t>
+      </w:r>
+    </w:p>
+    <w:p>
+      <w:pPr>
+        <w:pStyle w:val="NoSpacing"/>
+        <w:ind w:left="720"/>
+        <w:rPr>
+          <w:color w:val="000000" w:themeColor="text1"/>
+        </w:rPr>
+      </w:pPr>
+      <w:r>
+        <w:rPr>
+          <w:color w:val="000000" w:themeColor="text1"/>
+        </w:rPr>
+        <w:t xml:space="preserve">Command :[R] </w:t>
+      </w:r>
+    </w:p>
+    <w:p>
+      <w:pPr>
+        <w:pStyle w:val="NoSpacing"/>
+        <w:ind w:left="720"/>
+        <w:rPr>
+          <w:color w:val="000000" w:themeColor="text1"/>
+        </w:rPr>
+      </w:pPr>
+      <w:r>
+        <w:rPr>
+          <w:color w:val="000000" w:themeColor="text1"/>
+        </w:rPr>
+        <w:t xml:space="preserve">Old Direction :[WEST] </w:t>
+      </w:r>
+    </w:p>
+    <w:p>
+      <w:pPr>
+        <w:pStyle w:val="NoSpacing"/>
+        <w:ind w:left="720"/>
+        <w:rPr>
+          <w:color w:val="000000" w:themeColor="text1"/>
+        </w:rPr>
+      </w:pPr>
+      <w:r>
+        <w:rPr>
+          <w:color w:val="000000" w:themeColor="text1"/>
+        </w:rPr>
+        <w:t xml:space="preserve">New Direction is :[NORTH] </w:t>
       </w:r>
     </w:p>
     <w:p>
@@ -3418,7 +3835,7 @@
         <w:rPr>
           <w:color w:val="000000" w:themeColor="text1"/>
         </w:rPr>
-        <w:t xml:space="preserve">y is :[2] </w:t>
+        <w:t xml:space="preserve">y is :[4] </w:t>
       </w:r>
     </w:p>
     <w:p>
@@ -3463,37 +3880,37 @@
         <w:rPr>
           <w:color w:val="000000" w:themeColor="text1"/>
         </w:rPr>
-        <w:t xml:space="preserve">New Direction is :[EAST] </w:t>
-      </w:r>
-    </w:p>
-    <w:p>
-      <w:pPr>
-        <w:pStyle w:val="NoSpacing"/>
-        <w:ind w:left="720"/>
-        <w:rPr>
-          <w:color w:val="000000" w:themeColor="text1"/>
-        </w:rPr>
-      </w:pPr>
-      <w:r>
-        <w:rPr>
-          <w:color w:val="000000" w:themeColor="text1"/>
-        </w:rPr>
-        <w:t xml:space="preserve">X is :[2] </w:t>
-      </w:r>
-    </w:p>
-    <w:p>
-      <w:pPr>
-        <w:pStyle w:val="NoSpacing"/>
-        <w:ind w:left="720"/>
-        <w:rPr>
-          <w:color w:val="000000" w:themeColor="text1"/>
-        </w:rPr>
-      </w:pPr>
-      <w:r>
-        <w:rPr>
-          <w:color w:val="000000" w:themeColor="text1"/>
-        </w:rPr>
-        <w:t xml:space="preserve">Y is :[2] </w:t>
+        <w:t xml:space="preserve">New Direction is :[NORTH] </w:t>
+      </w:r>
+    </w:p>
+    <w:p>
+      <w:pPr>
+        <w:pStyle w:val="NoSpacing"/>
+        <w:ind w:left="720"/>
+        <w:rPr>
+          <w:color w:val="000000" w:themeColor="text1"/>
+        </w:rPr>
+      </w:pPr>
+      <w:r>
+        <w:rPr>
+          <w:color w:val="000000" w:themeColor="text1"/>
+        </w:rPr>
+        <w:t xml:space="preserve">X is :[1] </w:t>
+      </w:r>
+    </w:p>
+    <w:p>
+      <w:pPr>
+        <w:pStyle w:val="NoSpacing"/>
+        <w:ind w:left="720"/>
+        <w:rPr>
+          <w:color w:val="000000" w:themeColor="text1"/>
+        </w:rPr>
+      </w:pPr>
+      <w:r>
+        <w:rPr>
+          <w:color w:val="000000" w:themeColor="text1"/>
+        </w:rPr>
+        <w:t xml:space="preserve">Y is :[3] </w:t>
       </w:r>
     </w:p>
     <w:p>
@@ -3523,81 +3940,6 @@
         <w:rPr>
           <w:color w:val="000000" w:themeColor="text1"/>
         </w:rPr>
-        <w:t xml:space="preserve">Command :[R] </w:t>
-      </w:r>
-    </w:p>
-    <w:p>
-      <w:pPr>
-        <w:pStyle w:val="NoSpacing"/>
-        <w:ind w:left="720"/>
-        <w:rPr>
-          <w:color w:val="000000" w:themeColor="text1"/>
-        </w:rPr>
-      </w:pPr>
-      <w:r>
-        <w:rPr>
-          <w:color w:val="000000" w:themeColor="text1"/>
-        </w:rPr>
-        <w:t xml:space="preserve">Old Direction :[EAST] </w:t>
-      </w:r>
-    </w:p>
-    <w:p>
-      <w:pPr>
-        <w:pStyle w:val="NoSpacing"/>
-        <w:ind w:left="720"/>
-        <w:rPr>
-          <w:color w:val="000000" w:themeColor="text1"/>
-        </w:rPr>
-      </w:pPr>
-      <w:r>
-        <w:rPr>
-          <w:color w:val="000000" w:themeColor="text1"/>
-        </w:rPr>
-        <w:t xml:space="preserve">New Direction is :[SOUTH] </w:t>
-      </w:r>
-    </w:p>
-    <w:p>
-      <w:pPr>
-        <w:pStyle w:val="NoSpacing"/>
-        <w:ind w:left="720"/>
-        <w:rPr>
-          <w:color w:val="000000" w:themeColor="text1"/>
-        </w:rPr>
-      </w:pPr>
-      <w:r>
-        <w:rPr>
-          <w:color w:val="000000" w:themeColor="text1"/>
-        </w:rPr>
-        <w:t xml:space="preserve">x is :[2] </w:t>
-      </w:r>
-    </w:p>
-    <w:p>
-      <w:pPr>
-        <w:pStyle w:val="NoSpacing"/>
-        <w:ind w:left="720"/>
-        <w:rPr>
-          <w:color w:val="000000" w:themeColor="text1"/>
-        </w:rPr>
-      </w:pPr>
-      <w:r>
-        <w:rPr>
-          <w:color w:val="000000" w:themeColor="text1"/>
-        </w:rPr>
-        <w:t xml:space="preserve">y is :[2] </w:t>
-      </w:r>
-    </w:p>
-    <w:p>
-      <w:pPr>
-        <w:pStyle w:val="NoSpacing"/>
-        <w:ind w:left="720"/>
-        <w:rPr>
-          <w:color w:val="000000" w:themeColor="text1"/>
-        </w:rPr>
-      </w:pPr>
-      <w:r>
-        <w:rPr>
-          <w:color w:val="000000" w:themeColor="text1"/>
-        </w:rPr>
         <w:t>-------------------------------------</w:t>
       </w:r>
     </w:p>
@@ -3613,502 +3955,6 @@
         <w:rPr>
           <w:color w:val="000000" w:themeColor="text1"/>
         </w:rPr>
-        <w:t xml:space="preserve">Command :[F] </w:t>
-      </w:r>
-    </w:p>
-    <w:p>
-      <w:pPr>
-        <w:pStyle w:val="NoSpacing"/>
-        <w:ind w:left="720"/>
-        <w:rPr>
-          <w:color w:val="000000" w:themeColor="text1"/>
-        </w:rPr>
-      </w:pPr>
-      <w:r>
-        <w:rPr>
-          <w:color w:val="000000" w:themeColor="text1"/>
-        </w:rPr>
-        <w:t xml:space="preserve">New Direction is :[SOUTH] </w:t>
-      </w:r>
-    </w:p>
-    <w:p>
-      <w:pPr>
-        <w:pStyle w:val="NoSpacing"/>
-        <w:ind w:left="720"/>
-        <w:rPr>
-          <w:color w:val="000000" w:themeColor="text1"/>
-        </w:rPr>
-      </w:pPr>
-      <w:r>
-        <w:rPr>
-          <w:color w:val="000000" w:themeColor="text1"/>
-        </w:rPr>
-        <w:t xml:space="preserve">X is :[2] </w:t>
-      </w:r>
-    </w:p>
-    <w:p>
-      <w:pPr>
-        <w:pStyle w:val="NoSpacing"/>
-        <w:ind w:left="720"/>
-        <w:rPr>
-          <w:color w:val="000000" w:themeColor="text1"/>
-        </w:rPr>
-      </w:pPr>
-      <w:r>
-        <w:rPr>
-          <w:color w:val="000000" w:themeColor="text1"/>
-        </w:rPr>
-        <w:t xml:space="preserve">Y is :[3] </w:t>
-      </w:r>
-    </w:p>
-    <w:p>
-      <w:pPr>
-        <w:pStyle w:val="NoSpacing"/>
-        <w:ind w:left="720"/>
-        <w:rPr>
-          <w:color w:val="000000" w:themeColor="text1"/>
-        </w:rPr>
-      </w:pPr>
-      <w:r>
-        <w:rPr>
-          <w:color w:val="000000" w:themeColor="text1"/>
-        </w:rPr>
-        <w:t>-------------------------------------</w:t>
-      </w:r>
-    </w:p>
-    <w:p>
-      <w:pPr>
-        <w:pStyle w:val="NoSpacing"/>
-        <w:ind w:left="720"/>
-        <w:rPr>
-          <w:color w:val="000000" w:themeColor="text1"/>
-        </w:rPr>
-      </w:pPr>
-      <w:r>
-        <w:rPr>
-          <w:color w:val="000000" w:themeColor="text1"/>
-        </w:rPr>
-        <w:t xml:space="preserve">Command :[F] </w:t>
-      </w:r>
-    </w:p>
-    <w:p>
-      <w:pPr>
-        <w:pStyle w:val="NoSpacing"/>
-        <w:ind w:left="720"/>
-        <w:rPr>
-          <w:color w:val="000000" w:themeColor="text1"/>
-        </w:rPr>
-      </w:pPr>
-      <w:r>
-        <w:rPr>
-          <w:color w:val="000000" w:themeColor="text1"/>
-        </w:rPr>
-        <w:t xml:space="preserve">New Direction is :[SOUTH] </w:t>
-      </w:r>
-    </w:p>
-    <w:p>
-      <w:pPr>
-        <w:pStyle w:val="NoSpacing"/>
-        <w:ind w:left="720"/>
-        <w:rPr>
-          <w:color w:val="000000" w:themeColor="text1"/>
-        </w:rPr>
-      </w:pPr>
-      <w:r>
-        <w:rPr>
-          <w:color w:val="000000" w:themeColor="text1"/>
-        </w:rPr>
-        <w:t xml:space="preserve">X is :[2] </w:t>
-      </w:r>
-    </w:p>
-    <w:p>
-      <w:pPr>
-        <w:pStyle w:val="NoSpacing"/>
-        <w:ind w:left="720"/>
-        <w:rPr>
-          <w:color w:val="000000" w:themeColor="text1"/>
-        </w:rPr>
-      </w:pPr>
-      <w:r>
-        <w:rPr>
-          <w:color w:val="000000" w:themeColor="text1"/>
-        </w:rPr>
-        <w:t xml:space="preserve">Y is :[4] </w:t>
-      </w:r>
-    </w:p>
-    <w:p>
-      <w:pPr>
-        <w:pStyle w:val="NoSpacing"/>
-        <w:ind w:left="720"/>
-        <w:rPr>
-          <w:color w:val="000000" w:themeColor="text1"/>
-        </w:rPr>
-      </w:pPr>
-      <w:r>
-        <w:rPr>
-          <w:color w:val="000000" w:themeColor="text1"/>
-        </w:rPr>
-        <w:t>-------------------------------------</w:t>
-      </w:r>
-    </w:p>
-    <w:p>
-      <w:pPr>
-        <w:pStyle w:val="NoSpacing"/>
-        <w:ind w:left="720"/>
-        <w:rPr>
-          <w:color w:val="000000" w:themeColor="text1"/>
-        </w:rPr>
-      </w:pPr>
-      <w:r>
-        <w:rPr>
-          <w:color w:val="000000" w:themeColor="text1"/>
-        </w:rPr>
-        <w:t xml:space="preserve">Command :[R] </w:t>
-      </w:r>
-    </w:p>
-    <w:p>
-      <w:pPr>
-        <w:pStyle w:val="NoSpacing"/>
-        <w:ind w:left="720"/>
-        <w:rPr>
-          <w:color w:val="000000" w:themeColor="text1"/>
-        </w:rPr>
-      </w:pPr>
-      <w:r>
-        <w:rPr>
-          <w:color w:val="000000" w:themeColor="text1"/>
-        </w:rPr>
-        <w:t xml:space="preserve">Old Direction :[SOUTH] </w:t>
-      </w:r>
-    </w:p>
-    <w:p>
-      <w:pPr>
-        <w:pStyle w:val="NoSpacing"/>
-        <w:ind w:left="720"/>
-        <w:rPr>
-          <w:color w:val="000000" w:themeColor="text1"/>
-        </w:rPr>
-      </w:pPr>
-      <w:r>
-        <w:rPr>
-          <w:color w:val="000000" w:themeColor="text1"/>
-        </w:rPr>
-        <w:t xml:space="preserve">New Direction is :[WEST] </w:t>
-      </w:r>
-    </w:p>
-    <w:p>
-      <w:pPr>
-        <w:pStyle w:val="NoSpacing"/>
-        <w:ind w:left="720"/>
-        <w:rPr>
-          <w:color w:val="000000" w:themeColor="text1"/>
-        </w:rPr>
-      </w:pPr>
-      <w:r>
-        <w:rPr>
-          <w:color w:val="000000" w:themeColor="text1"/>
-        </w:rPr>
-        <w:t xml:space="preserve">x is :[2] </w:t>
-      </w:r>
-    </w:p>
-    <w:p>
-      <w:pPr>
-        <w:pStyle w:val="NoSpacing"/>
-        <w:ind w:left="720"/>
-        <w:rPr>
-          <w:color w:val="000000" w:themeColor="text1"/>
-        </w:rPr>
-      </w:pPr>
-      <w:r>
-        <w:rPr>
-          <w:color w:val="000000" w:themeColor="text1"/>
-        </w:rPr>
-        <w:t xml:space="preserve">y is :[4] </w:t>
-      </w:r>
-    </w:p>
-    <w:p>
-      <w:pPr>
-        <w:pStyle w:val="NoSpacing"/>
-        <w:ind w:left="720"/>
-        <w:rPr>
-          <w:color w:val="000000" w:themeColor="text1"/>
-        </w:rPr>
-      </w:pPr>
-      <w:r>
-        <w:rPr>
-          <w:color w:val="000000" w:themeColor="text1"/>
-        </w:rPr>
-        <w:t>-------------------------------------</w:t>
-      </w:r>
-    </w:p>
-    <w:p>
-      <w:pPr>
-        <w:pStyle w:val="NoSpacing"/>
-        <w:ind w:left="720"/>
-        <w:rPr>
-          <w:color w:val="000000" w:themeColor="text1"/>
-        </w:rPr>
-      </w:pPr>
-      <w:r>
-        <w:rPr>
-          <w:color w:val="000000" w:themeColor="text1"/>
-        </w:rPr>
-        <w:t xml:space="preserve">Command :[F] </w:t>
-      </w:r>
-    </w:p>
-    <w:p>
-      <w:pPr>
-        <w:pStyle w:val="NoSpacing"/>
-        <w:ind w:left="720"/>
-        <w:rPr>
-          <w:color w:val="000000" w:themeColor="text1"/>
-        </w:rPr>
-      </w:pPr>
-      <w:r>
-        <w:rPr>
-          <w:color w:val="000000" w:themeColor="text1"/>
-        </w:rPr>
-        <w:t xml:space="preserve">New Direction is :[WEST] </w:t>
-      </w:r>
-    </w:p>
-    <w:p>
-      <w:pPr>
-        <w:pStyle w:val="NoSpacing"/>
-        <w:ind w:left="720"/>
-        <w:rPr>
-          <w:color w:val="000000" w:themeColor="text1"/>
-        </w:rPr>
-      </w:pPr>
-      <w:r>
-        <w:rPr>
-          <w:color w:val="000000" w:themeColor="text1"/>
-        </w:rPr>
-        <w:t xml:space="preserve">X is :[1] </w:t>
-      </w:r>
-    </w:p>
-    <w:p>
-      <w:pPr>
-        <w:pStyle w:val="NoSpacing"/>
-        <w:ind w:left="720"/>
-        <w:rPr>
-          <w:color w:val="000000" w:themeColor="text1"/>
-        </w:rPr>
-      </w:pPr>
-      <w:r>
-        <w:rPr>
-          <w:color w:val="000000" w:themeColor="text1"/>
-        </w:rPr>
-        <w:t xml:space="preserve">Y is :[4] </w:t>
-      </w:r>
-    </w:p>
-    <w:p>
-      <w:pPr>
-        <w:pStyle w:val="NoSpacing"/>
-        <w:ind w:left="720"/>
-        <w:rPr>
-          <w:color w:val="000000" w:themeColor="text1"/>
-        </w:rPr>
-      </w:pPr>
-      <w:r>
-        <w:rPr>
-          <w:color w:val="000000" w:themeColor="text1"/>
-        </w:rPr>
-        <w:t>-------------------------------------</w:t>
-      </w:r>
-    </w:p>
-    <w:p>
-      <w:pPr>
-        <w:pStyle w:val="NoSpacing"/>
-        <w:ind w:left="720"/>
-        <w:rPr>
-          <w:color w:val="000000" w:themeColor="text1"/>
-        </w:rPr>
-      </w:pPr>
-      <w:r>
-        <w:rPr>
-          <w:color w:val="000000" w:themeColor="text1"/>
-        </w:rPr>
-        <w:t xml:space="preserve">Command :[R] </w:t>
-      </w:r>
-    </w:p>
-    <w:p>
-      <w:pPr>
-        <w:pStyle w:val="NoSpacing"/>
-        <w:ind w:left="720"/>
-        <w:rPr>
-          <w:color w:val="000000" w:themeColor="text1"/>
-        </w:rPr>
-      </w:pPr>
-      <w:r>
-        <w:rPr>
-          <w:color w:val="000000" w:themeColor="text1"/>
-        </w:rPr>
-        <w:t xml:space="preserve">Old Direction :[WEST] </w:t>
-      </w:r>
-    </w:p>
-    <w:p>
-      <w:pPr>
-        <w:pStyle w:val="NoSpacing"/>
-        <w:ind w:left="720"/>
-        <w:rPr>
-          <w:color w:val="000000" w:themeColor="text1"/>
-        </w:rPr>
-      </w:pPr>
-      <w:r>
-        <w:rPr>
-          <w:color w:val="000000" w:themeColor="text1"/>
-        </w:rPr>
-        <w:t xml:space="preserve">New Direction is :[NORTH] </w:t>
-      </w:r>
-    </w:p>
-    <w:p>
-      <w:pPr>
-        <w:pStyle w:val="NoSpacing"/>
-        <w:ind w:left="720"/>
-        <w:rPr>
-          <w:color w:val="000000" w:themeColor="text1"/>
-        </w:rPr>
-      </w:pPr>
-      <w:r>
-        <w:rPr>
-          <w:color w:val="000000" w:themeColor="text1"/>
-        </w:rPr>
-        <w:t xml:space="preserve">x is :[1] </w:t>
-      </w:r>
-    </w:p>
-    <w:p>
-      <w:pPr>
-        <w:pStyle w:val="NoSpacing"/>
-        <w:ind w:left="720"/>
-        <w:rPr>
-          <w:color w:val="000000" w:themeColor="text1"/>
-        </w:rPr>
-      </w:pPr>
-      <w:r>
-        <w:rPr>
-          <w:color w:val="000000" w:themeColor="text1"/>
-        </w:rPr>
-        <w:t xml:space="preserve">y is :[4] </w:t>
-      </w:r>
-    </w:p>
-    <w:p>
-      <w:pPr>
-        <w:pStyle w:val="NoSpacing"/>
-        <w:ind w:left="720"/>
-        <w:rPr>
-          <w:color w:val="000000" w:themeColor="text1"/>
-        </w:rPr>
-      </w:pPr>
-      <w:r>
-        <w:rPr>
-          <w:color w:val="000000" w:themeColor="text1"/>
-        </w:rPr>
-        <w:t>-------------------------------------</w:t>
-      </w:r>
-    </w:p>
-    <w:p>
-      <w:pPr>
-        <w:pStyle w:val="NoSpacing"/>
-        <w:ind w:left="720"/>
-        <w:rPr>
-          <w:color w:val="000000" w:themeColor="text1"/>
-        </w:rPr>
-      </w:pPr>
-      <w:r>
-        <w:rPr>
-          <w:color w:val="000000" w:themeColor="text1"/>
-        </w:rPr>
-        <w:t xml:space="preserve">Command :[F] </w:t>
-      </w:r>
-    </w:p>
-    <w:p>
-      <w:pPr>
-        <w:pStyle w:val="NoSpacing"/>
-        <w:ind w:left="720"/>
-        <w:rPr>
-          <w:color w:val="000000" w:themeColor="text1"/>
-        </w:rPr>
-      </w:pPr>
-      <w:r>
-        <w:rPr>
-          <w:color w:val="000000" w:themeColor="text1"/>
-        </w:rPr>
-        <w:t xml:space="preserve">New Direction is :[NORTH] </w:t>
-      </w:r>
-    </w:p>
-    <w:p>
-      <w:pPr>
-        <w:pStyle w:val="NoSpacing"/>
-        <w:ind w:left="720"/>
-        <w:rPr>
-          <w:color w:val="000000" w:themeColor="text1"/>
-        </w:rPr>
-      </w:pPr>
-      <w:r>
-        <w:rPr>
-          <w:color w:val="000000" w:themeColor="text1"/>
-        </w:rPr>
-        <w:t xml:space="preserve">X is :[1] </w:t>
-      </w:r>
-    </w:p>
-    <w:p>
-      <w:pPr>
-        <w:pStyle w:val="NoSpacing"/>
-        <w:ind w:left="720"/>
-        <w:rPr>
-          <w:color w:val="000000" w:themeColor="text1"/>
-        </w:rPr>
-      </w:pPr>
-      <w:r>
-        <w:rPr>
-          <w:color w:val="000000" w:themeColor="text1"/>
-        </w:rPr>
-        <w:t xml:space="preserve">Y is :[3] </w:t>
-      </w:r>
-    </w:p>
-    <w:p>
-      <w:pPr>
-        <w:pStyle w:val="NoSpacing"/>
-        <w:ind w:left="720"/>
-        <w:rPr>
-          <w:color w:val="000000" w:themeColor="text1"/>
-        </w:rPr>
-      </w:pPr>
-      <w:r>
-        <w:rPr>
-          <w:color w:val="000000" w:themeColor="text1"/>
-        </w:rPr>
-        <w:lastRenderedPageBreak/>
-        <w:t>-------------------------------------</w:t>
-      </w:r>
-    </w:p>
-    <w:p>
-      <w:pPr>
-        <w:pStyle w:val="NoSpacing"/>
-        <w:ind w:left="720"/>
-        <w:rPr>
-          <w:color w:val="000000" w:themeColor="text1"/>
-        </w:rPr>
-      </w:pPr>
-      <w:r>
-        <w:rPr>
-          <w:color w:val="000000" w:themeColor="text1"/>
-        </w:rPr>
-        <w:t>-------------------------------------</w:t>
-      </w:r>
-    </w:p>
-    <w:p>
-      <w:pPr>
-        <w:pStyle w:val="NoSpacing"/>
-        <w:ind w:left="720"/>
-        <w:rPr>
-          <w:color w:val="000000" w:themeColor="text1"/>
-        </w:rPr>
-      </w:pPr>
-      <w:r>
-        <w:rPr>
-          <w:color w:val="000000" w:themeColor="text1"/>
-        </w:rPr>
         <w:t xml:space="preserve">Robot Final Destination Result :[1] [3] [N] </w:t>
       </w:r>
     </w:p>
@@ -4149,7 +3995,7 @@
           <w:szCs w:val="20"/>
         </w:rPr>
       </w:pPr>
-      <w:bookmarkStart w:id="15" w:name="_Toc125047477"/>
+      <w:bookmarkStart w:id="15" w:name="_Toc125049061"/>
       <w:r>
         <w:t>Test Case 2:</w:t>
       </w:r>
@@ -4273,7 +4119,7 @@
       <w:pPr>
         <w:pStyle w:val="Heading2"/>
       </w:pPr>
-      <w:bookmarkStart w:id="16" w:name="_Toc125047478"/>
+      <w:bookmarkStart w:id="16" w:name="_Toc125049062"/>
       <w:r>
         <w:rPr>
           <w:rStyle w:val="Heading3Char"/>
@@ -4327,6 +4173,7 @@
         <w:rPr>
           <w:color w:val="000000" w:themeColor="text1"/>
         </w:rPr>
+        <w:lastRenderedPageBreak/>
         <w:t>5 5</w:t>
       </w:r>
     </w:p>
@@ -4777,277 +4624,277 @@
         <w:rPr>
           <w:color w:val="000000" w:themeColor="text1"/>
         </w:rPr>
+        <w:t xml:space="preserve">X is :[3] </w:t>
+      </w:r>
+    </w:p>
+    <w:p>
+      <w:pPr>
+        <w:pStyle w:val="NoSpacing"/>
+        <w:ind w:left="720"/>
+        <w:rPr>
+          <w:color w:val="000000" w:themeColor="text1"/>
+        </w:rPr>
+      </w:pPr>
+      <w:r>
+        <w:rPr>
+          <w:color w:val="000000" w:themeColor="text1"/>
+        </w:rPr>
+        <w:t xml:space="preserve">Y is :[2] </w:t>
+      </w:r>
+    </w:p>
+    <w:p>
+      <w:pPr>
+        <w:pStyle w:val="NoSpacing"/>
+        <w:ind w:left="720"/>
+        <w:rPr>
+          <w:color w:val="000000" w:themeColor="text1"/>
+        </w:rPr>
+      </w:pPr>
+      <w:r>
+        <w:rPr>
+          <w:color w:val="000000" w:themeColor="text1"/>
+        </w:rPr>
+        <w:t>-------------------------------------</w:t>
+      </w:r>
+    </w:p>
+    <w:p>
+      <w:pPr>
+        <w:pStyle w:val="NoSpacing"/>
+        <w:ind w:left="720"/>
+        <w:rPr>
+          <w:color w:val="000000" w:themeColor="text1"/>
+        </w:rPr>
+      </w:pPr>
+      <w:r>
+        <w:rPr>
+          <w:color w:val="000000" w:themeColor="text1"/>
+        </w:rPr>
+        <w:t xml:space="preserve">Command :[L] </w:t>
+      </w:r>
+    </w:p>
+    <w:p>
+      <w:pPr>
+        <w:pStyle w:val="NoSpacing"/>
+        <w:ind w:left="720"/>
+        <w:rPr>
+          <w:color w:val="000000" w:themeColor="text1"/>
+        </w:rPr>
+      </w:pPr>
+      <w:r>
+        <w:rPr>
+          <w:color w:val="000000" w:themeColor="text1"/>
+        </w:rPr>
+        <w:t xml:space="preserve">Old Direction :[EAST] </w:t>
+      </w:r>
+    </w:p>
+    <w:p>
+      <w:pPr>
+        <w:pStyle w:val="NoSpacing"/>
+        <w:ind w:left="720"/>
+        <w:rPr>
+          <w:color w:val="000000" w:themeColor="text1"/>
+        </w:rPr>
+      </w:pPr>
+      <w:r>
+        <w:rPr>
+          <w:color w:val="000000" w:themeColor="text1"/>
+        </w:rPr>
+        <w:t xml:space="preserve">New Direction is :[NORTH] </w:t>
+      </w:r>
+    </w:p>
+    <w:p>
+      <w:pPr>
+        <w:pStyle w:val="NoSpacing"/>
+        <w:ind w:left="720"/>
+        <w:rPr>
+          <w:color w:val="000000" w:themeColor="text1"/>
+        </w:rPr>
+      </w:pPr>
+      <w:r>
+        <w:rPr>
+          <w:color w:val="000000" w:themeColor="text1"/>
+        </w:rPr>
+        <w:t xml:space="preserve">x is :[3] </w:t>
+      </w:r>
+    </w:p>
+    <w:p>
+      <w:pPr>
+        <w:pStyle w:val="NoSpacing"/>
+        <w:ind w:left="720"/>
+        <w:rPr>
+          <w:color w:val="000000" w:themeColor="text1"/>
+        </w:rPr>
+      </w:pPr>
+      <w:r>
+        <w:rPr>
+          <w:color w:val="000000" w:themeColor="text1"/>
+        </w:rPr>
+        <w:t xml:space="preserve">y is :[2] </w:t>
+      </w:r>
+    </w:p>
+    <w:p>
+      <w:pPr>
+        <w:pStyle w:val="NoSpacing"/>
+        <w:ind w:left="720"/>
+        <w:rPr>
+          <w:color w:val="000000" w:themeColor="text1"/>
+        </w:rPr>
+      </w:pPr>
+      <w:r>
+        <w:rPr>
+          <w:color w:val="000000" w:themeColor="text1"/>
+        </w:rPr>
+        <w:t>-------------------------------------</w:t>
+      </w:r>
+    </w:p>
+    <w:p>
+      <w:pPr>
+        <w:pStyle w:val="NoSpacing"/>
+        <w:ind w:left="720"/>
+        <w:rPr>
+          <w:color w:val="000000" w:themeColor="text1"/>
+        </w:rPr>
+      </w:pPr>
+      <w:r>
+        <w:rPr>
+          <w:color w:val="000000" w:themeColor="text1"/>
+        </w:rPr>
+        <w:t xml:space="preserve">Command :[R] </w:t>
+      </w:r>
+    </w:p>
+    <w:p>
+      <w:pPr>
+        <w:pStyle w:val="NoSpacing"/>
+        <w:ind w:left="720"/>
+        <w:rPr>
+          <w:color w:val="000000" w:themeColor="text1"/>
+        </w:rPr>
+      </w:pPr>
+      <w:r>
+        <w:rPr>
+          <w:color w:val="000000" w:themeColor="text1"/>
+        </w:rPr>
+        <w:t xml:space="preserve">Old Direction :[NORTH] </w:t>
+      </w:r>
+    </w:p>
+    <w:p>
+      <w:pPr>
+        <w:pStyle w:val="NoSpacing"/>
+        <w:ind w:left="720"/>
+        <w:rPr>
+          <w:color w:val="000000" w:themeColor="text1"/>
+        </w:rPr>
+      </w:pPr>
+      <w:r>
+        <w:rPr>
+          <w:color w:val="000000" w:themeColor="text1"/>
+        </w:rPr>
+        <w:t xml:space="preserve">New Direction is :[EAST] </w:t>
+      </w:r>
+    </w:p>
+    <w:p>
+      <w:pPr>
+        <w:pStyle w:val="NoSpacing"/>
+        <w:ind w:left="720"/>
+        <w:rPr>
+          <w:color w:val="000000" w:themeColor="text1"/>
+        </w:rPr>
+      </w:pPr>
+      <w:r>
+        <w:rPr>
+          <w:color w:val="000000" w:themeColor="text1"/>
+        </w:rPr>
+        <w:t xml:space="preserve">x is :[3] </w:t>
+      </w:r>
+    </w:p>
+    <w:p>
+      <w:pPr>
+        <w:pStyle w:val="NoSpacing"/>
+        <w:ind w:left="720"/>
+        <w:rPr>
+          <w:color w:val="000000" w:themeColor="text1"/>
+        </w:rPr>
+      </w:pPr>
+      <w:r>
+        <w:rPr>
+          <w:color w:val="000000" w:themeColor="text1"/>
+        </w:rPr>
+        <w:t xml:space="preserve">y is :[2] </w:t>
+      </w:r>
+    </w:p>
+    <w:p>
+      <w:pPr>
+        <w:pStyle w:val="NoSpacing"/>
+        <w:ind w:left="720"/>
+        <w:rPr>
+          <w:color w:val="000000" w:themeColor="text1"/>
+        </w:rPr>
+      </w:pPr>
+      <w:r>
+        <w:rPr>
+          <w:color w:val="000000" w:themeColor="text1"/>
+        </w:rPr>
+        <w:t>-------------------------------------</w:t>
+      </w:r>
+    </w:p>
+    <w:p>
+      <w:pPr>
+        <w:pStyle w:val="NoSpacing"/>
+        <w:ind w:left="720"/>
+        <w:rPr>
+          <w:color w:val="000000" w:themeColor="text1"/>
+        </w:rPr>
+      </w:pPr>
+      <w:r>
+        <w:rPr>
+          <w:color w:val="000000" w:themeColor="text1"/>
+        </w:rPr>
+        <w:t xml:space="preserve">Command :[F] </w:t>
+      </w:r>
+    </w:p>
+    <w:p>
+      <w:pPr>
+        <w:pStyle w:val="NoSpacing"/>
+        <w:ind w:left="720"/>
+        <w:rPr>
+          <w:color w:val="000000" w:themeColor="text1"/>
+        </w:rPr>
+      </w:pPr>
+      <w:r>
+        <w:rPr>
+          <w:color w:val="000000" w:themeColor="text1"/>
+        </w:rPr>
+        <w:t xml:space="preserve">New Direction is :[EAST] </w:t>
+      </w:r>
+    </w:p>
+    <w:p>
+      <w:pPr>
+        <w:pStyle w:val="NoSpacing"/>
+        <w:ind w:left="720"/>
+        <w:rPr>
+          <w:color w:val="000000" w:themeColor="text1"/>
+        </w:rPr>
+      </w:pPr>
+      <w:r>
+        <w:rPr>
+          <w:color w:val="000000" w:themeColor="text1"/>
+        </w:rPr>
+        <w:t xml:space="preserve">X is :[4] </w:t>
+      </w:r>
+    </w:p>
+    <w:p>
+      <w:pPr>
+        <w:pStyle w:val="NoSpacing"/>
+        <w:ind w:left="720"/>
+        <w:rPr>
+          <w:color w:val="000000" w:themeColor="text1"/>
+        </w:rPr>
+      </w:pPr>
+      <w:r>
+        <w:rPr>
+          <w:color w:val="000000" w:themeColor="text1"/>
+        </w:rPr>
         <w:lastRenderedPageBreak/>
-        <w:t xml:space="preserve">X is :[3] </w:t>
-      </w:r>
-    </w:p>
-    <w:p>
-      <w:pPr>
-        <w:pStyle w:val="NoSpacing"/>
-        <w:ind w:left="720"/>
-        <w:rPr>
-          <w:color w:val="000000" w:themeColor="text1"/>
-        </w:rPr>
-      </w:pPr>
-      <w:r>
-        <w:rPr>
-          <w:color w:val="000000" w:themeColor="text1"/>
-        </w:rPr>
-        <w:t xml:space="preserve">Y is :[2] </w:t>
-      </w:r>
-    </w:p>
-    <w:p>
-      <w:pPr>
-        <w:pStyle w:val="NoSpacing"/>
-        <w:ind w:left="720"/>
-        <w:rPr>
-          <w:color w:val="000000" w:themeColor="text1"/>
-        </w:rPr>
-      </w:pPr>
-      <w:r>
-        <w:rPr>
-          <w:color w:val="000000" w:themeColor="text1"/>
-        </w:rPr>
-        <w:t>-------------------------------------</w:t>
-      </w:r>
-    </w:p>
-    <w:p>
-      <w:pPr>
-        <w:pStyle w:val="NoSpacing"/>
-        <w:ind w:left="720"/>
-        <w:rPr>
-          <w:color w:val="000000" w:themeColor="text1"/>
-        </w:rPr>
-      </w:pPr>
-      <w:r>
-        <w:rPr>
-          <w:color w:val="000000" w:themeColor="text1"/>
-        </w:rPr>
-        <w:t xml:space="preserve">Command :[L] </w:t>
-      </w:r>
-    </w:p>
-    <w:p>
-      <w:pPr>
-        <w:pStyle w:val="NoSpacing"/>
-        <w:ind w:left="720"/>
-        <w:rPr>
-          <w:color w:val="000000" w:themeColor="text1"/>
-        </w:rPr>
-      </w:pPr>
-      <w:r>
-        <w:rPr>
-          <w:color w:val="000000" w:themeColor="text1"/>
-        </w:rPr>
-        <w:t xml:space="preserve">Old Direction :[EAST] </w:t>
-      </w:r>
-    </w:p>
-    <w:p>
-      <w:pPr>
-        <w:pStyle w:val="NoSpacing"/>
-        <w:ind w:left="720"/>
-        <w:rPr>
-          <w:color w:val="000000" w:themeColor="text1"/>
-        </w:rPr>
-      </w:pPr>
-      <w:r>
-        <w:rPr>
-          <w:color w:val="000000" w:themeColor="text1"/>
-        </w:rPr>
-        <w:t xml:space="preserve">New Direction is :[NORTH] </w:t>
-      </w:r>
-    </w:p>
-    <w:p>
-      <w:pPr>
-        <w:pStyle w:val="NoSpacing"/>
-        <w:ind w:left="720"/>
-        <w:rPr>
-          <w:color w:val="000000" w:themeColor="text1"/>
-        </w:rPr>
-      </w:pPr>
-      <w:r>
-        <w:rPr>
-          <w:color w:val="000000" w:themeColor="text1"/>
-        </w:rPr>
-        <w:t xml:space="preserve">x is :[3] </w:t>
-      </w:r>
-    </w:p>
-    <w:p>
-      <w:pPr>
-        <w:pStyle w:val="NoSpacing"/>
-        <w:ind w:left="720"/>
-        <w:rPr>
-          <w:color w:val="000000" w:themeColor="text1"/>
-        </w:rPr>
-      </w:pPr>
-      <w:r>
-        <w:rPr>
-          <w:color w:val="000000" w:themeColor="text1"/>
-        </w:rPr>
-        <w:t xml:space="preserve">y is :[2] </w:t>
-      </w:r>
-    </w:p>
-    <w:p>
-      <w:pPr>
-        <w:pStyle w:val="NoSpacing"/>
-        <w:ind w:left="720"/>
-        <w:rPr>
-          <w:color w:val="000000" w:themeColor="text1"/>
-        </w:rPr>
-      </w:pPr>
-      <w:r>
-        <w:rPr>
-          <w:color w:val="000000" w:themeColor="text1"/>
-        </w:rPr>
-        <w:t>-------------------------------------</w:t>
-      </w:r>
-    </w:p>
-    <w:p>
-      <w:pPr>
-        <w:pStyle w:val="NoSpacing"/>
-        <w:ind w:left="720"/>
-        <w:rPr>
-          <w:color w:val="000000" w:themeColor="text1"/>
-        </w:rPr>
-      </w:pPr>
-      <w:r>
-        <w:rPr>
-          <w:color w:val="000000" w:themeColor="text1"/>
-        </w:rPr>
-        <w:t xml:space="preserve">Command :[R] </w:t>
-      </w:r>
-    </w:p>
-    <w:p>
-      <w:pPr>
-        <w:pStyle w:val="NoSpacing"/>
-        <w:ind w:left="720"/>
-        <w:rPr>
-          <w:color w:val="000000" w:themeColor="text1"/>
-        </w:rPr>
-      </w:pPr>
-      <w:r>
-        <w:rPr>
-          <w:color w:val="000000" w:themeColor="text1"/>
-        </w:rPr>
-        <w:t xml:space="preserve">Old Direction :[NORTH] </w:t>
-      </w:r>
-    </w:p>
-    <w:p>
-      <w:pPr>
-        <w:pStyle w:val="NoSpacing"/>
-        <w:ind w:left="720"/>
-        <w:rPr>
-          <w:color w:val="000000" w:themeColor="text1"/>
-        </w:rPr>
-      </w:pPr>
-      <w:r>
-        <w:rPr>
-          <w:color w:val="000000" w:themeColor="text1"/>
-        </w:rPr>
-        <w:t xml:space="preserve">New Direction is :[EAST] </w:t>
-      </w:r>
-    </w:p>
-    <w:p>
-      <w:pPr>
-        <w:pStyle w:val="NoSpacing"/>
-        <w:ind w:left="720"/>
-        <w:rPr>
-          <w:color w:val="000000" w:themeColor="text1"/>
-        </w:rPr>
-      </w:pPr>
-      <w:r>
-        <w:rPr>
-          <w:color w:val="000000" w:themeColor="text1"/>
-        </w:rPr>
-        <w:t xml:space="preserve">x is :[3] </w:t>
-      </w:r>
-    </w:p>
-    <w:p>
-      <w:pPr>
-        <w:pStyle w:val="NoSpacing"/>
-        <w:ind w:left="720"/>
-        <w:rPr>
-          <w:color w:val="000000" w:themeColor="text1"/>
-        </w:rPr>
-      </w:pPr>
-      <w:r>
-        <w:rPr>
-          <w:color w:val="000000" w:themeColor="text1"/>
-        </w:rPr>
-        <w:t xml:space="preserve">y is :[2] </w:t>
-      </w:r>
-    </w:p>
-    <w:p>
-      <w:pPr>
-        <w:pStyle w:val="NoSpacing"/>
-        <w:ind w:left="720"/>
-        <w:rPr>
-          <w:color w:val="000000" w:themeColor="text1"/>
-        </w:rPr>
-      </w:pPr>
-      <w:r>
-        <w:rPr>
-          <w:color w:val="000000" w:themeColor="text1"/>
-        </w:rPr>
-        <w:t>-------------------------------------</w:t>
-      </w:r>
-    </w:p>
-    <w:p>
-      <w:pPr>
-        <w:pStyle w:val="NoSpacing"/>
-        <w:ind w:left="720"/>
-        <w:rPr>
-          <w:color w:val="000000" w:themeColor="text1"/>
-        </w:rPr>
-      </w:pPr>
-      <w:r>
-        <w:rPr>
-          <w:color w:val="000000" w:themeColor="text1"/>
-        </w:rPr>
-        <w:t xml:space="preserve">Command :[F] </w:t>
-      </w:r>
-    </w:p>
-    <w:p>
-      <w:pPr>
-        <w:pStyle w:val="NoSpacing"/>
-        <w:ind w:left="720"/>
-        <w:rPr>
-          <w:color w:val="000000" w:themeColor="text1"/>
-        </w:rPr>
-      </w:pPr>
-      <w:r>
-        <w:rPr>
-          <w:color w:val="000000" w:themeColor="text1"/>
-        </w:rPr>
-        <w:t xml:space="preserve">New Direction is :[EAST] </w:t>
-      </w:r>
-    </w:p>
-    <w:p>
-      <w:pPr>
-        <w:pStyle w:val="NoSpacing"/>
-        <w:ind w:left="720"/>
-        <w:rPr>
-          <w:color w:val="000000" w:themeColor="text1"/>
-        </w:rPr>
-      </w:pPr>
-      <w:r>
-        <w:rPr>
-          <w:color w:val="000000" w:themeColor="text1"/>
-        </w:rPr>
-        <w:t xml:space="preserve">X is :[4] </w:t>
-      </w:r>
-    </w:p>
-    <w:p>
-      <w:pPr>
-        <w:pStyle w:val="NoSpacing"/>
-        <w:ind w:left="720"/>
-        <w:rPr>
-          <w:color w:val="000000" w:themeColor="text1"/>
-        </w:rPr>
-      </w:pPr>
-      <w:r>
-        <w:rPr>
-          <w:color w:val="000000" w:themeColor="text1"/>
-        </w:rPr>
         <w:t xml:space="preserve">Y is :[2] </w:t>
       </w:r>
     </w:p>
@@ -5217,7 +5064,7 @@
             <w:rPr>
               <w:noProof/>
             </w:rPr>
-            <w:t>1</w:t>
+            <w:t>8</w:t>
           </w:r>
         </w:fldSimple>
       </w:p>
@@ -7588,6 +7435,7 @@
   <w:style w:type="paragraph" w:default="1" w:styleId="Normal">
     <w:name w:val="Normal"/>
     <w:qFormat/>
+    <w:rsid w:val="00F1795B"/>
   </w:style>
   <w:style w:type="paragraph" w:styleId="Heading1">
     <w:name w:val="heading 1"/>
@@ -7661,6 +7509,7 @@
   <w:style w:type="character" w:default="1" w:styleId="DefaultParagraphFont">
     <w:name w:val="Default Paragraph Font"/>
     <w:uiPriority w:val="1"/>
+    <w:semiHidden/>
     <w:unhideWhenUsed/>
   </w:style>
   <w:style w:type="table" w:default="1" w:styleId="TableNormal">

</xml_diff>